<commit_message>
Added doxygen generated files
</commit_message>
<xml_diff>
--- a/docs/FunctionalAndNonfunctional.docx
+++ b/docs/FunctionalAndNonfunctional.docx
@@ -1,6 +1,6 @@
 
 <file path=word/document.xml><?xml version="1.0" encoding="utf-8"?>
-<w:document xmlns:ve="http://schemas.openxmlformats.org/markup-compatibility/2006" xmlns:o="urn:schemas-microsoft-com:office:office" xmlns:r="http://schemas.openxmlformats.org/officeDocument/2006/relationships" xmlns:m="http://schemas.openxmlformats.org/officeDocument/2006/math" xmlns:v="urn:schemas-microsoft-com:vml" xmlns:wp="http://schemas.openxmlformats.org/drawingml/2006/wordprocessingDrawing" xmlns:w10="urn:schemas-microsoft-com:office:word" xmlns:w="http://schemas.openxmlformats.org/wordprocessingml/2006/main" xmlns:wne="http://schemas.microsoft.com/office/word/2006/wordml">
+<w:document xmlns:wpc="http://schemas.microsoft.com/office/word/2010/wordprocessingCanvas" xmlns:mc="http://schemas.openxmlformats.org/markup-compatibility/2006" xmlns:o="urn:schemas-microsoft-com:office:office" xmlns:r="http://schemas.openxmlformats.org/officeDocument/2006/relationships" xmlns:m="http://schemas.openxmlformats.org/officeDocument/2006/math" xmlns:v="urn:schemas-microsoft-com:vml" xmlns:wp14="http://schemas.microsoft.com/office/word/2010/wordprocessingDrawing" xmlns:wp="http://schemas.openxmlformats.org/drawingml/2006/wordprocessingDrawing" xmlns:w10="urn:schemas-microsoft-com:office:word" xmlns:w="http://schemas.openxmlformats.org/wordprocessingml/2006/main" xmlns:w14="http://schemas.microsoft.com/office/word/2010/wordml" xmlns:wpg="http://schemas.microsoft.com/office/word/2010/wordprocessingGroup" xmlns:wpi="http://schemas.microsoft.com/office/word/2010/wordprocessingInk" xmlns:wne="http://schemas.microsoft.com/office/word/2006/wordml" xmlns:wps="http://schemas.microsoft.com/office/word/2010/wordprocessingShape" mc:Ignorable="w14 wp14">
   <w:body>
     <w:p>
       <w:pPr>
@@ -3119,7 +3119,7 @@
     <w:p>
       <w:pPr>
         <w:tabs>
-          <w:tab w:val="left" w:pos="0"/>
+          <w:tab w:val="left" w:pos="720"/>
         </w:tabs>
         <w:spacing w:before="120" w:line="240" w:lineRule="auto"/>
         <w:rPr>
@@ -3134,133 +3134,7 @@
           <w:sz w:val="24"/>
           <w:szCs w:val="24"/>
         </w:rPr>
-        <w:t>4. The project shall follow the minimal budget allotment indicated</w:t>
-      </w:r>
-      <w:r>
-        <w:rPr>
-          <w:rFonts w:ascii="Times New Roman" w:hAnsi="Times New Roman" w:cs="Times New Roman"/>
-          <w:sz w:val="24"/>
-          <w:szCs w:val="24"/>
-        </w:rPr>
-        <w:t>.</w:t>
-      </w:r>
-    </w:p>
-    <w:p>
-      <w:pPr>
-        <w:spacing w:before="120" w:line="240" w:lineRule="auto"/>
-        <w:ind w:left="720"/>
-        <w:rPr>
-          <w:rFonts w:ascii="Times New Roman" w:hAnsi="Times New Roman" w:cs="Times New Roman"/>
-          <w:sz w:val="24"/>
-          <w:szCs w:val="24"/>
-        </w:rPr>
-      </w:pPr>
-      <w:r>
-        <w:rPr>
-          <w:rFonts w:ascii="Times New Roman" w:hAnsi="Times New Roman" w:cs="Times New Roman"/>
-          <w:sz w:val="24"/>
-          <w:szCs w:val="24"/>
-        </w:rPr>
-        <w:t>4.1. The team coding the websites will require no additional software finances. All software used shall either be free or in possession prior to the project.</w:t>
-      </w:r>
-    </w:p>
-    <w:p>
-      <w:pPr>
-        <w:spacing w:before="120" w:line="240" w:lineRule="auto"/>
-        <w:ind w:left="1440"/>
-        <w:rPr>
-          <w:rFonts w:ascii="Times New Roman" w:hAnsi="Times New Roman" w:cs="Times New Roman"/>
-          <w:sz w:val="24"/>
-          <w:szCs w:val="24"/>
-        </w:rPr>
-      </w:pPr>
-      <w:r>
-        <w:rPr>
-          <w:rFonts w:ascii="Times New Roman" w:hAnsi="Times New Roman" w:cs="Times New Roman"/>
-          <w:sz w:val="24"/>
-          <w:szCs w:val="24"/>
-        </w:rPr>
-        <w:t xml:space="preserve">4.1.1. The Django framework shall be used to create </w:t>
-      </w:r>
-      <w:r>
-        <w:rPr>
-          <w:rFonts w:ascii="Times New Roman" w:hAnsi="Times New Roman" w:cs="Times New Roman"/>
-          <w:sz w:val="24"/>
-          <w:szCs w:val="24"/>
-        </w:rPr>
-        <w:t>the database, as well as access the content from a coding level</w:t>
-      </w:r>
-      <w:r>
-        <w:rPr>
-          <w:rFonts w:ascii="Times New Roman" w:hAnsi="Times New Roman" w:cs="Times New Roman"/>
-          <w:sz w:val="24"/>
-          <w:szCs w:val="24"/>
-        </w:rPr>
-        <w:t>.</w:t>
-      </w:r>
-    </w:p>
-    <w:p>
-      <w:pPr>
-        <w:spacing w:before="120" w:line="240" w:lineRule="auto"/>
-        <w:ind w:left="720"/>
-        <w:rPr>
-          <w:rFonts w:ascii="Times New Roman" w:hAnsi="Times New Roman" w:cs="Times New Roman"/>
-          <w:sz w:val="24"/>
-          <w:szCs w:val="24"/>
-        </w:rPr>
-      </w:pPr>
-      <w:r>
-        <w:rPr>
-          <w:rFonts w:ascii="Times New Roman" w:hAnsi="Times New Roman" w:cs="Times New Roman"/>
-          <w:sz w:val="24"/>
-          <w:szCs w:val="24"/>
-        </w:rPr>
-        <w:t>4.2. The</w:t>
-      </w:r>
-      <w:r>
-        <w:rPr>
-          <w:rFonts w:ascii="Times New Roman" w:hAnsi="Times New Roman" w:cs="Times New Roman"/>
-          <w:sz w:val="24"/>
-          <w:szCs w:val="24"/>
-        </w:rPr>
-        <w:t xml:space="preserve"> final</w:t>
-      </w:r>
-      <w:r>
-        <w:rPr>
-          <w:rFonts w:ascii="Times New Roman" w:hAnsi="Times New Roman" w:cs="Times New Roman"/>
-          <w:sz w:val="24"/>
-          <w:szCs w:val="24"/>
-        </w:rPr>
-        <w:t xml:space="preserve"> domain name shall require minimal funding to obtain.</w:t>
-      </w:r>
-      <w:r>
-        <w:rPr>
-          <w:rFonts w:ascii="Times New Roman" w:hAnsi="Times New Roman" w:cs="Times New Roman"/>
-          <w:sz w:val="24"/>
-          <w:szCs w:val="24"/>
-        </w:rPr>
-        <w:t xml:space="preserve"> </w:t>
-      </w:r>
-    </w:p>
-    <w:p>
-      <w:pPr>
-        <w:tabs>
-          <w:tab w:val="left" w:pos="0"/>
-        </w:tabs>
-        <w:spacing w:before="120" w:line="240" w:lineRule="auto"/>
-        <w:rPr>
-          <w:rFonts w:ascii="Times New Roman" w:hAnsi="Times New Roman" w:cs="Times New Roman"/>
-          <w:sz w:val="24"/>
-          <w:szCs w:val="24"/>
-        </w:rPr>
-      </w:pPr>
-      <w:r>
-        <w:rPr>
-          <w:rFonts w:ascii="Times New Roman" w:hAnsi="Times New Roman" w:cs="Times New Roman"/>
-          <w:sz w:val="24"/>
-          <w:szCs w:val="24"/>
-        </w:rPr>
-        <w:t>5. The project shall require a database and a server.</w:t>
+        <w:t>4. The site shall provide recommendations to the user</w:t>
       </w:r>
     </w:p>
     <w:p>
@@ -3282,7 +3156,51 @@
           <w:sz w:val="24"/>
           <w:szCs w:val="24"/>
         </w:rPr>
-        <w:t>5.1. The initial database shall be created using SQLite, and shall be implemented on a different system for the final project.</w:t>
+        <w:t>4.1 The site shall have the capability to analyze user behavior and create a list of recommendations to the user</w:t>
+      </w:r>
+    </w:p>
+    <w:p>
+      <w:pPr>
+        <w:tabs>
+          <w:tab w:val="left" w:pos="720"/>
+        </w:tabs>
+        <w:spacing w:before="120" w:line="240" w:lineRule="auto"/>
+        <w:ind w:left="1440"/>
+        <w:rPr>
+          <w:rFonts w:ascii="Times New Roman" w:hAnsi="Times New Roman" w:cs="Times New Roman"/>
+          <w:sz w:val="24"/>
+          <w:szCs w:val="24"/>
+        </w:rPr>
+      </w:pPr>
+      <w:r>
+        <w:rPr>
+          <w:rFonts w:ascii="Times New Roman" w:hAnsi="Times New Roman" w:cs="Times New Roman"/>
+          <w:sz w:val="24"/>
+          <w:szCs w:val="24"/>
+        </w:rPr>
+        <w:t>4.1.1 Information gathered shall be the user’s subscription and the user’s watch history</w:t>
+      </w:r>
+    </w:p>
+    <w:p>
+      <w:pPr>
+        <w:tabs>
+          <w:tab w:val="left" w:pos="720"/>
+        </w:tabs>
+        <w:spacing w:before="120" w:line="240" w:lineRule="auto"/>
+        <w:ind w:left="1440"/>
+        <w:rPr>
+          <w:rFonts w:ascii="Times New Roman" w:hAnsi="Times New Roman" w:cs="Times New Roman"/>
+          <w:sz w:val="24"/>
+          <w:szCs w:val="24"/>
+        </w:rPr>
+      </w:pPr>
+      <w:r>
+        <w:rPr>
+          <w:rFonts w:ascii="Times New Roman" w:hAnsi="Times New Roman" w:cs="Times New Roman"/>
+          <w:sz w:val="24"/>
+          <w:szCs w:val="24"/>
+        </w:rPr>
+        <w:t>4.1.2 The channels within user’s history and subscription list will be compared using an algorithm to other channels with the same tags that have high view or subscription counts and added to a list of recommendations to the user</w:t>
       </w:r>
     </w:p>
     <w:p>
@@ -3304,15 +3222,225 @@
           <w:sz w:val="24"/>
           <w:szCs w:val="24"/>
         </w:rPr>
-        <w:t>5.2. The data shall be accessed using Django</w:t>
-      </w:r>
-      <w:r>
-        <w:rPr>
-          <w:rFonts w:ascii="Times New Roman" w:hAnsi="Times New Roman" w:cs="Times New Roman"/>
-          <w:sz w:val="24"/>
-          <w:szCs w:val="24"/>
-        </w:rPr>
-        <w:t xml:space="preserve"> and its built-in administrator interface.</w:t>
+        <w:t>4.2 The site shall have the capability to recommend a list of channels to a user based on the currently active channel</w:t>
+      </w:r>
+    </w:p>
+    <w:p>
+      <w:pPr>
+        <w:tabs>
+          <w:tab w:val="left" w:pos="720"/>
+        </w:tabs>
+        <w:spacing w:before="120" w:line="240" w:lineRule="auto"/>
+        <w:ind w:left="1440"/>
+        <w:rPr>
+          <w:rFonts w:ascii="Times New Roman" w:hAnsi="Times New Roman" w:cs="Times New Roman"/>
+          <w:sz w:val="24"/>
+          <w:szCs w:val="24"/>
+        </w:rPr>
+      </w:pPr>
+      <w:r>
+        <w:rPr>
+          <w:rFonts w:ascii="Times New Roman" w:hAnsi="Times New Roman" w:cs="Times New Roman"/>
+          <w:sz w:val="24"/>
+          <w:szCs w:val="24"/>
+        </w:rPr>
+        <w:t xml:space="preserve">4.2.1 </w:t>
+      </w:r>
+      <w:r>
+        <w:rPr>
+          <w:rFonts w:ascii="Times New Roman" w:hAnsi="Times New Roman" w:cs="Times New Roman"/>
+          <w:sz w:val="24"/>
+          <w:szCs w:val="24"/>
+        </w:rPr>
+        <w:t>The channels within user’s history and subscription list will be compared using an algorithm to other channels with the same tags that have high view or subscription counts and added to a list of recommendations to the user</w:t>
+      </w:r>
+    </w:p>
+    <w:p>
+      <w:pPr>
+        <w:tabs>
+          <w:tab w:val="left" w:pos="0"/>
+        </w:tabs>
+        <w:spacing w:before="120" w:line="240" w:lineRule="auto"/>
+        <w:rPr>
+          <w:rFonts w:ascii="Times New Roman" w:hAnsi="Times New Roman" w:cs="Times New Roman"/>
+          <w:sz w:val="24"/>
+          <w:szCs w:val="24"/>
+        </w:rPr>
+      </w:pPr>
+      <w:r>
+        <w:rPr>
+          <w:rFonts w:ascii="Times New Roman" w:hAnsi="Times New Roman" w:cs="Times New Roman"/>
+          <w:sz w:val="24"/>
+          <w:szCs w:val="24"/>
+        </w:rPr>
+        <w:t>5</w:t>
+      </w:r>
+      <w:r>
+        <w:rPr>
+          <w:rFonts w:ascii="Times New Roman" w:hAnsi="Times New Roman" w:cs="Times New Roman"/>
+          <w:sz w:val="24"/>
+          <w:szCs w:val="24"/>
+        </w:rPr>
+        <w:t>. The project shall follow the minimal budget allotment indicated</w:t>
+      </w:r>
+      <w:r>
+        <w:rPr>
+          <w:rFonts w:ascii="Times New Roman" w:hAnsi="Times New Roman" w:cs="Times New Roman"/>
+          <w:sz w:val="24"/>
+          <w:szCs w:val="24"/>
+        </w:rPr>
+        <w:t>.</w:t>
+      </w:r>
+    </w:p>
+    <w:p>
+      <w:pPr>
+        <w:spacing w:before="120" w:line="240" w:lineRule="auto"/>
+        <w:ind w:left="720"/>
+        <w:rPr>
+          <w:rFonts w:ascii="Times New Roman" w:hAnsi="Times New Roman" w:cs="Times New Roman"/>
+          <w:sz w:val="24"/>
+          <w:szCs w:val="24"/>
+        </w:rPr>
+      </w:pPr>
+      <w:r>
+        <w:rPr>
+          <w:rFonts w:ascii="Times New Roman" w:hAnsi="Times New Roman" w:cs="Times New Roman"/>
+          <w:sz w:val="24"/>
+          <w:szCs w:val="24"/>
+        </w:rPr>
+        <w:t>5</w:t>
+      </w:r>
+      <w:r>
+        <w:rPr>
+          <w:rFonts w:ascii="Times New Roman" w:hAnsi="Times New Roman" w:cs="Times New Roman"/>
+          <w:sz w:val="24"/>
+          <w:szCs w:val="24"/>
+        </w:rPr>
+        <w:t>.1. The team coding the websites will require no additional software finances. All software used shall either be free or in possession prior to the project.</w:t>
+      </w:r>
+    </w:p>
+    <w:p>
+      <w:pPr>
+        <w:spacing w:before="120" w:line="240" w:lineRule="auto"/>
+        <w:ind w:left="1440"/>
+        <w:rPr>
+          <w:rFonts w:ascii="Times New Roman" w:hAnsi="Times New Roman" w:cs="Times New Roman"/>
+          <w:sz w:val="24"/>
+          <w:szCs w:val="24"/>
+        </w:rPr>
+      </w:pPr>
+      <w:r>
+        <w:rPr>
+          <w:rFonts w:ascii="Times New Roman" w:hAnsi="Times New Roman" w:cs="Times New Roman"/>
+          <w:sz w:val="24"/>
+          <w:szCs w:val="24"/>
+        </w:rPr>
+        <w:lastRenderedPageBreak/>
+        <w:t>5</w:t>
+      </w:r>
+      <w:r>
+        <w:rPr>
+          <w:rFonts w:ascii="Times New Roman" w:hAnsi="Times New Roman" w:cs="Times New Roman"/>
+          <w:sz w:val="24"/>
+          <w:szCs w:val="24"/>
+        </w:rPr>
+        <w:t xml:space="preserve">.1.1. The Django framework shall be used to create </w:t>
+      </w:r>
+      <w:r>
+        <w:rPr>
+          <w:rFonts w:ascii="Times New Roman" w:hAnsi="Times New Roman" w:cs="Times New Roman"/>
+          <w:sz w:val="24"/>
+          <w:szCs w:val="24"/>
+        </w:rPr>
+        <w:t>the database, as well as access the content from a coding level</w:t>
+      </w:r>
+      <w:r>
+        <w:rPr>
+          <w:rFonts w:ascii="Times New Roman" w:hAnsi="Times New Roman" w:cs="Times New Roman"/>
+          <w:sz w:val="24"/>
+          <w:szCs w:val="24"/>
+        </w:rPr>
+        <w:t>.</w:t>
+      </w:r>
+    </w:p>
+    <w:p>
+      <w:pPr>
+        <w:spacing w:before="120" w:line="240" w:lineRule="auto"/>
+        <w:ind w:left="720"/>
+        <w:rPr>
+          <w:rFonts w:ascii="Times New Roman" w:hAnsi="Times New Roman" w:cs="Times New Roman"/>
+          <w:sz w:val="24"/>
+          <w:szCs w:val="24"/>
+        </w:rPr>
+      </w:pPr>
+      <w:r>
+        <w:rPr>
+          <w:rFonts w:ascii="Times New Roman" w:hAnsi="Times New Roman" w:cs="Times New Roman"/>
+          <w:sz w:val="24"/>
+          <w:szCs w:val="24"/>
+        </w:rPr>
+        <w:t>5</w:t>
+      </w:r>
+      <w:r>
+        <w:rPr>
+          <w:rFonts w:ascii="Times New Roman" w:hAnsi="Times New Roman" w:cs="Times New Roman"/>
+          <w:sz w:val="24"/>
+          <w:szCs w:val="24"/>
+        </w:rPr>
+        <w:t>.2. The</w:t>
+      </w:r>
+      <w:r>
+        <w:rPr>
+          <w:rFonts w:ascii="Times New Roman" w:hAnsi="Times New Roman" w:cs="Times New Roman"/>
+          <w:sz w:val="24"/>
+          <w:szCs w:val="24"/>
+        </w:rPr>
+        <w:t xml:space="preserve"> final</w:t>
+      </w:r>
+      <w:r>
+        <w:rPr>
+          <w:rFonts w:ascii="Times New Roman" w:hAnsi="Times New Roman" w:cs="Times New Roman"/>
+          <w:sz w:val="24"/>
+          <w:szCs w:val="24"/>
+        </w:rPr>
+        <w:t xml:space="preserve"> domain name shall require minimal funding to obtain.</w:t>
+      </w:r>
+      <w:r>
+        <w:rPr>
+          <w:rFonts w:ascii="Times New Roman" w:hAnsi="Times New Roman" w:cs="Times New Roman"/>
+          <w:sz w:val="24"/>
+          <w:szCs w:val="24"/>
+        </w:rPr>
+        <w:t xml:space="preserve"> </w:t>
+      </w:r>
+    </w:p>
+    <w:p>
+      <w:pPr>
+        <w:tabs>
+          <w:tab w:val="left" w:pos="0"/>
+        </w:tabs>
+        <w:spacing w:before="120" w:line="240" w:lineRule="auto"/>
+        <w:rPr>
+          <w:rFonts w:ascii="Times New Roman" w:hAnsi="Times New Roman" w:cs="Times New Roman"/>
+          <w:sz w:val="24"/>
+          <w:szCs w:val="24"/>
+        </w:rPr>
+      </w:pPr>
+      <w:r>
+        <w:rPr>
+          <w:rFonts w:ascii="Times New Roman" w:hAnsi="Times New Roman" w:cs="Times New Roman"/>
+          <w:sz w:val="24"/>
+          <w:szCs w:val="24"/>
+        </w:rPr>
+        <w:t>6</w:t>
+      </w:r>
+      <w:r>
+        <w:rPr>
+          <w:rFonts w:ascii="Times New Roman" w:hAnsi="Times New Roman" w:cs="Times New Roman"/>
+          <w:sz w:val="24"/>
+          <w:szCs w:val="24"/>
+        </w:rPr>
+        <w:t>. The project shall require a database and a server.</w:t>
       </w:r>
     </w:p>
     <w:p>
@@ -3334,7 +3462,83 @@
           <w:sz w:val="24"/>
           <w:szCs w:val="24"/>
         </w:rPr>
-        <w:t xml:space="preserve">5.3. The database shall be hosted on Amazon's web server. </w:t>
+        <w:t>6</w:t>
+      </w:r>
+      <w:r>
+        <w:rPr>
+          <w:rFonts w:ascii="Times New Roman" w:hAnsi="Times New Roman" w:cs="Times New Roman"/>
+          <w:sz w:val="24"/>
+          <w:szCs w:val="24"/>
+        </w:rPr>
+        <w:t>.1. The initial database shall be created using SQLite, and shall be implemented on a different system for the final project.</w:t>
+      </w:r>
+    </w:p>
+    <w:p>
+      <w:pPr>
+        <w:tabs>
+          <w:tab w:val="left" w:pos="720"/>
+        </w:tabs>
+        <w:spacing w:before="120" w:line="240" w:lineRule="auto"/>
+        <w:ind w:left="720"/>
+        <w:rPr>
+          <w:rFonts w:ascii="Times New Roman" w:hAnsi="Times New Roman" w:cs="Times New Roman"/>
+          <w:sz w:val="24"/>
+          <w:szCs w:val="24"/>
+        </w:rPr>
+      </w:pPr>
+      <w:r>
+        <w:rPr>
+          <w:rFonts w:ascii="Times New Roman" w:hAnsi="Times New Roman" w:cs="Times New Roman"/>
+          <w:sz w:val="24"/>
+          <w:szCs w:val="24"/>
+        </w:rPr>
+        <w:t>6</w:t>
+      </w:r>
+      <w:r>
+        <w:rPr>
+          <w:rFonts w:ascii="Times New Roman" w:hAnsi="Times New Roman" w:cs="Times New Roman"/>
+          <w:sz w:val="24"/>
+          <w:szCs w:val="24"/>
+        </w:rPr>
+        <w:t>.2. The data shall be accessed using Django</w:t>
+      </w:r>
+      <w:r>
+        <w:rPr>
+          <w:rFonts w:ascii="Times New Roman" w:hAnsi="Times New Roman" w:cs="Times New Roman"/>
+          <w:sz w:val="24"/>
+          <w:szCs w:val="24"/>
+        </w:rPr>
+        <w:t xml:space="preserve"> and its built-in administrator interface.</w:t>
+      </w:r>
+    </w:p>
+    <w:p>
+      <w:pPr>
+        <w:tabs>
+          <w:tab w:val="left" w:pos="720"/>
+        </w:tabs>
+        <w:spacing w:before="120" w:line="240" w:lineRule="auto"/>
+        <w:ind w:left="720"/>
+        <w:rPr>
+          <w:rFonts w:ascii="Times New Roman" w:hAnsi="Times New Roman" w:cs="Times New Roman"/>
+          <w:sz w:val="24"/>
+          <w:szCs w:val="24"/>
+        </w:rPr>
+      </w:pPr>
+      <w:r>
+        <w:rPr>
+          <w:rFonts w:ascii="Times New Roman" w:hAnsi="Times New Roman" w:cs="Times New Roman"/>
+          <w:sz w:val="24"/>
+          <w:szCs w:val="24"/>
+        </w:rPr>
+        <w:t>6</w:t>
+      </w:r>
+      <w:r>
+        <w:rPr>
+          <w:rFonts w:ascii="Times New Roman" w:hAnsi="Times New Roman" w:cs="Times New Roman"/>
+          <w:sz w:val="24"/>
+          <w:szCs w:val="24"/>
+        </w:rPr>
+        <w:t xml:space="preserve">.3. The database shall be hosted on Amazon's web server. </w:t>
       </w:r>
     </w:p>
     <w:p>
@@ -3355,7 +3559,17 @@
           <w:sz w:val="24"/>
           <w:szCs w:val="24"/>
         </w:rPr>
-        <w:t>6. The site shall be debugged extensively before deployment.</w:t>
+        <w:t>7</w:t>
+      </w:r>
+      <w:bookmarkStart w:id="0" w:name="_GoBack"/>
+      <w:bookmarkEnd w:id="0"/>
+      <w:r>
+        <w:rPr>
+          <w:rFonts w:ascii="Times New Roman" w:hAnsi="Times New Roman" w:cs="Times New Roman"/>
+          <w:sz w:val="24"/>
+          <w:szCs w:val="24"/>
+        </w:rPr>
+        <w:t>. The site shall be debugged extensively before deployment.</w:t>
       </w:r>
       <w:r>
         <w:rPr>
@@ -3431,18 +3645,17 @@
         </w:tabs>
         <w:spacing w:before="120" w:line="240" w:lineRule="auto"/>
         <w:rPr>
+          <w:rFonts w:ascii="Times New Roman" w:hAnsi="Times New Roman" w:cs="Times New Roman"/>
+          <w:sz w:val="24"/>
+          <w:szCs w:val="24"/>
+        </w:rPr>
+      </w:pPr>
+      <w:r>
+        <w:rPr>
           <w:rFonts w:ascii="Times New Roman" w:hAnsi="Times New Roman" w:cs="Times New Roman" w:hint="eastAsia"/>
           <w:sz w:val="24"/>
           <w:szCs w:val="24"/>
         </w:rPr>
-      </w:pPr>
-      <w:r>
-        <w:rPr>
-          <w:rFonts w:ascii="Times New Roman" w:hAnsi="Times New Roman" w:cs="Times New Roman" w:hint="eastAsia"/>
-          <w:sz w:val="24"/>
-          <w:szCs w:val="24"/>
-        </w:rPr>
-        <w:lastRenderedPageBreak/>
         <w:t>In summary, all tables much hold the data and relationships between users, channels, subscriptions, and statistics.</w:t>
       </w:r>
       <w:r>
@@ -3461,7 +3674,7 @@
         </w:tabs>
         <w:spacing w:before="120" w:line="240" w:lineRule="auto"/>
         <w:rPr>
-          <w:rFonts w:ascii="Times New Roman" w:hAnsi="Times New Roman" w:cs="Times New Roman" w:hint="eastAsia"/>
+          <w:rFonts w:ascii="Times New Roman" w:hAnsi="Times New Roman" w:cs="Times New Roman"/>
           <w:sz w:val="24"/>
           <w:szCs w:val="24"/>
         </w:rPr>
@@ -3482,7 +3695,7 @@
         </w:tabs>
         <w:spacing w:before="120" w:line="240" w:lineRule="auto"/>
         <w:rPr>
-          <w:rFonts w:ascii="Times New Roman" w:hAnsi="Times New Roman" w:cs="Times New Roman" w:hint="eastAsia"/>
+          <w:rFonts w:ascii="Times New Roman" w:hAnsi="Times New Roman" w:cs="Times New Roman"/>
           <w:sz w:val="24"/>
           <w:szCs w:val="24"/>
         </w:rPr>
@@ -3500,7 +3713,7 @@
       <w:tblPr>
         <w:tblStyle w:val="TableGrid"/>
         <w:tblW w:w="4068" w:type="dxa"/>
-        <w:tblLook w:val="0000"/>
+        <w:tblLook w:val="0000" w:firstRow="0" w:lastRow="0" w:firstColumn="0" w:lastColumn="0" w:noHBand="0" w:noVBand="0"/>
       </w:tblPr>
       <w:tblGrid>
         <w:gridCol w:w="2111"/>
@@ -3552,7 +3765,7 @@
           <w:p>
             <w:pPr>
               <w:rPr>
-                <w:rFonts w:ascii="Arial" w:eastAsiaTheme="minorEastAsia" w:hAnsi="Arial" w:cs="Arial" w:hint="eastAsia"/>
+                <w:rFonts w:ascii="Arial" w:eastAsiaTheme="minorEastAsia" w:hAnsi="Arial" w:cs="Arial"/>
                 <w:sz w:val="24"/>
                 <w:szCs w:val="24"/>
                 <w:lang w:eastAsia="ja-JP"/>
@@ -3577,7 +3790,7 @@
           <w:p>
             <w:pPr>
               <w:rPr>
-                <w:rFonts w:ascii="Arial" w:eastAsiaTheme="minorEastAsia" w:hAnsi="Arial" w:cs="Arial" w:hint="eastAsia"/>
+                <w:rFonts w:ascii="Arial" w:eastAsiaTheme="minorEastAsia" w:hAnsi="Arial" w:cs="Arial"/>
                 <w:sz w:val="24"/>
                 <w:szCs w:val="24"/>
                 <w:lang w:eastAsia="ja-JP"/>
@@ -3616,7 +3829,7 @@
           <w:p>
             <w:pPr>
               <w:rPr>
-                <w:rFonts w:ascii="Arial" w:eastAsiaTheme="minorEastAsia" w:hAnsi="Arial" w:cs="Arial" w:hint="eastAsia"/>
+                <w:rFonts w:ascii="Arial" w:eastAsiaTheme="minorEastAsia" w:hAnsi="Arial" w:cs="Arial"/>
                 <w:sz w:val="24"/>
                 <w:szCs w:val="24"/>
                 <w:lang w:eastAsia="ja-JP"/>
@@ -3776,7 +3989,7 @@
         </w:tabs>
         <w:spacing w:before="120" w:line="240" w:lineRule="auto"/>
         <w:rPr>
-          <w:rFonts w:ascii="Times New Roman" w:hAnsi="Times New Roman" w:cs="Times New Roman" w:hint="eastAsia"/>
+          <w:rFonts w:ascii="Times New Roman" w:hAnsi="Times New Roman" w:cs="Times New Roman"/>
           <w:sz w:val="24"/>
           <w:szCs w:val="24"/>
         </w:rPr>
@@ -3797,7 +4010,7 @@
         </w:tabs>
         <w:spacing w:before="120" w:line="240" w:lineRule="auto"/>
         <w:rPr>
-          <w:rFonts w:ascii="Times New Roman" w:hAnsi="Times New Roman" w:cs="Times New Roman" w:hint="eastAsia"/>
+          <w:rFonts w:ascii="Times New Roman" w:hAnsi="Times New Roman" w:cs="Times New Roman"/>
           <w:sz w:val="24"/>
           <w:szCs w:val="24"/>
         </w:rPr>
@@ -3818,7 +4031,7 @@
         </w:tabs>
         <w:spacing w:before="120" w:line="240" w:lineRule="auto"/>
         <w:rPr>
-          <w:rFonts w:ascii="Times New Roman" w:hAnsi="Times New Roman" w:cs="Times New Roman" w:hint="eastAsia"/>
+          <w:rFonts w:ascii="Times New Roman" w:hAnsi="Times New Roman" w:cs="Times New Roman"/>
           <w:sz w:val="24"/>
           <w:szCs w:val="24"/>
         </w:rPr>
@@ -3836,7 +4049,7 @@
       <w:tblPr>
         <w:tblStyle w:val="TableGrid"/>
         <w:tblW w:w="4068" w:type="dxa"/>
-        <w:tblLook w:val="0000"/>
+        <w:tblLook w:val="0000" w:firstRow="0" w:lastRow="0" w:firstColumn="0" w:lastColumn="0" w:noHBand="0" w:noVBand="0"/>
       </w:tblPr>
       <w:tblGrid>
         <w:gridCol w:w="2111"/>
@@ -3872,18 +4085,7 @@
                 <w:szCs w:val="24"/>
                 <w:lang w:eastAsia="ja-JP"/>
               </w:rPr>
-              <w:t>User Profile</w:t>
-            </w:r>
-            <w:r>
-              <w:rPr>
-                <w:rFonts w:ascii="Arial" w:eastAsiaTheme="minorEastAsia" w:hAnsi="Arial" w:cs="Arial" w:hint="eastAsia"/>
-                <w:b/>
-                <w:bCs/>
-                <w:sz w:val="24"/>
-                <w:szCs w:val="24"/>
-                <w:lang w:eastAsia="ja-JP"/>
-              </w:rPr>
-              <w:t xml:space="preserve"> </w:t>
+              <w:t xml:space="preserve">User Profile </w:t>
             </w:r>
             <w:r>
               <w:rPr>
@@ -3910,7 +4112,7 @@
           <w:p>
             <w:pPr>
               <w:rPr>
-                <w:rFonts w:ascii="Arial" w:eastAsiaTheme="minorEastAsia" w:hAnsi="Arial" w:cs="Arial" w:hint="eastAsia"/>
+                <w:rFonts w:ascii="Arial" w:eastAsiaTheme="minorEastAsia" w:hAnsi="Arial" w:cs="Arial"/>
                 <w:sz w:val="24"/>
                 <w:szCs w:val="24"/>
                 <w:lang w:eastAsia="ja-JP"/>
@@ -3973,7 +4175,7 @@
           <w:p>
             <w:pPr>
               <w:rPr>
-                <w:rFonts w:ascii="Arial" w:eastAsiaTheme="minorEastAsia" w:hAnsi="Arial" w:cs="Arial" w:hint="eastAsia"/>
+                <w:rFonts w:ascii="Arial" w:eastAsiaTheme="minorEastAsia" w:hAnsi="Arial" w:cs="Arial"/>
                 <w:sz w:val="24"/>
                 <w:szCs w:val="24"/>
                 <w:lang w:eastAsia="ja-JP"/>
@@ -4027,7 +4229,7 @@
           <w:p>
             <w:pPr>
               <w:rPr>
-                <w:rFonts w:ascii="Arial" w:eastAsiaTheme="minorEastAsia" w:hAnsi="Arial" w:cs="Arial" w:hint="eastAsia"/>
+                <w:rFonts w:ascii="Arial" w:eastAsiaTheme="minorEastAsia" w:hAnsi="Arial" w:cs="Arial"/>
                 <w:sz w:val="24"/>
                 <w:szCs w:val="24"/>
                 <w:lang w:eastAsia="ja-JP"/>
@@ -4052,7 +4254,7 @@
           <w:p>
             <w:pPr>
               <w:rPr>
-                <w:rFonts w:ascii="Arial" w:eastAsiaTheme="minorEastAsia" w:hAnsi="Arial" w:cs="Arial" w:hint="eastAsia"/>
+                <w:rFonts w:ascii="Arial" w:eastAsiaTheme="minorEastAsia" w:hAnsi="Arial" w:cs="Arial"/>
                 <w:sz w:val="24"/>
                 <w:szCs w:val="24"/>
                 <w:lang w:eastAsia="ja-JP"/>
@@ -4082,7 +4284,7 @@
           <w:p>
             <w:pPr>
               <w:rPr>
-                <w:rFonts w:ascii="Arial" w:eastAsiaTheme="minorEastAsia" w:hAnsi="Arial" w:cs="Arial" w:hint="eastAsia"/>
+                <w:rFonts w:ascii="Arial" w:eastAsiaTheme="minorEastAsia" w:hAnsi="Arial" w:cs="Arial"/>
                 <w:sz w:val="24"/>
                 <w:szCs w:val="24"/>
                 <w:lang w:eastAsia="ja-JP"/>
@@ -4107,7 +4309,7 @@
           <w:p>
             <w:pPr>
               <w:rPr>
-                <w:rFonts w:ascii="Arial" w:eastAsiaTheme="minorEastAsia" w:hAnsi="Arial" w:cs="Arial" w:hint="eastAsia"/>
+                <w:rFonts w:ascii="Arial" w:eastAsiaTheme="minorEastAsia" w:hAnsi="Arial" w:cs="Arial"/>
                 <w:sz w:val="24"/>
                 <w:szCs w:val="24"/>
                 <w:lang w:eastAsia="ja-JP"/>
@@ -4146,7 +4348,7 @@
           <w:p>
             <w:pPr>
               <w:rPr>
-                <w:rFonts w:ascii="Arial" w:eastAsiaTheme="minorEastAsia" w:hAnsi="Arial" w:cs="Arial" w:hint="eastAsia"/>
+                <w:rFonts w:ascii="Arial" w:eastAsiaTheme="minorEastAsia" w:hAnsi="Arial" w:cs="Arial"/>
                 <w:sz w:val="24"/>
                 <w:szCs w:val="24"/>
                 <w:lang w:eastAsia="ja-JP"/>
@@ -4171,7 +4373,7 @@
           <w:p>
             <w:pPr>
               <w:rPr>
-                <w:rFonts w:ascii="Arial" w:eastAsiaTheme="minorEastAsia" w:hAnsi="Arial" w:cs="Arial" w:hint="eastAsia"/>
+                <w:rFonts w:ascii="Arial" w:eastAsiaTheme="minorEastAsia" w:hAnsi="Arial" w:cs="Arial"/>
                 <w:sz w:val="24"/>
                 <w:szCs w:val="24"/>
                 <w:lang w:eastAsia="ja-JP"/>
@@ -4210,7 +4412,7 @@
           <w:p>
             <w:pPr>
               <w:rPr>
-                <w:rFonts w:ascii="Arial" w:eastAsiaTheme="minorEastAsia" w:hAnsi="Arial" w:cs="Arial" w:hint="eastAsia"/>
+                <w:rFonts w:ascii="Arial" w:eastAsiaTheme="minorEastAsia" w:hAnsi="Arial" w:cs="Arial"/>
                 <w:sz w:val="24"/>
                 <w:szCs w:val="24"/>
                 <w:lang w:eastAsia="ja-JP"/>
@@ -4235,7 +4437,7 @@
           <w:p>
             <w:pPr>
               <w:rPr>
-                <w:rFonts w:ascii="Arial" w:eastAsiaTheme="minorEastAsia" w:hAnsi="Arial" w:cs="Arial" w:hint="eastAsia"/>
+                <w:rFonts w:ascii="Arial" w:eastAsiaTheme="minorEastAsia" w:hAnsi="Arial" w:cs="Arial"/>
                 <w:sz w:val="24"/>
                 <w:szCs w:val="24"/>
                 <w:lang w:eastAsia="ja-JP"/>
@@ -4265,7 +4467,7 @@
           <w:p>
             <w:pPr>
               <w:rPr>
-                <w:rFonts w:ascii="Arial" w:eastAsiaTheme="minorEastAsia" w:hAnsi="Arial" w:cs="Arial" w:hint="eastAsia"/>
+                <w:rFonts w:ascii="Arial" w:eastAsiaTheme="minorEastAsia" w:hAnsi="Arial" w:cs="Arial"/>
                 <w:sz w:val="24"/>
                 <w:szCs w:val="24"/>
                 <w:lang w:eastAsia="ja-JP"/>
@@ -4290,7 +4492,7 @@
           <w:p>
             <w:pPr>
               <w:rPr>
-                <w:rFonts w:ascii="Arial" w:eastAsiaTheme="minorEastAsia" w:hAnsi="Arial" w:cs="Arial" w:hint="eastAsia"/>
+                <w:rFonts w:ascii="Arial" w:eastAsiaTheme="minorEastAsia" w:hAnsi="Arial" w:cs="Arial"/>
                 <w:sz w:val="24"/>
                 <w:szCs w:val="24"/>
                 <w:lang w:eastAsia="ja-JP"/>
@@ -4329,19 +4531,20 @@
           <w:p>
             <w:pPr>
               <w:rPr>
-                <w:rFonts w:ascii="Arial" w:eastAsiaTheme="minorEastAsia" w:hAnsi="Arial" w:cs="Arial" w:hint="eastAsia"/>
-                <w:sz w:val="24"/>
-                <w:szCs w:val="24"/>
-                <w:lang w:eastAsia="ja-JP"/>
-              </w:rPr>
-            </w:pPr>
-            <w:r>
-              <w:rPr>
-                <w:rFonts w:ascii="Arial" w:eastAsiaTheme="minorEastAsia" w:hAnsi="Arial" w:cs="Arial" w:hint="eastAsia"/>
-                <w:sz w:val="24"/>
-                <w:szCs w:val="24"/>
-                <w:lang w:eastAsia="ja-JP"/>
-              </w:rPr>
+                <w:rFonts w:ascii="Arial" w:eastAsiaTheme="minorEastAsia" w:hAnsi="Arial" w:cs="Arial"/>
+                <w:sz w:val="24"/>
+                <w:szCs w:val="24"/>
+                <w:lang w:eastAsia="ja-JP"/>
+              </w:rPr>
+            </w:pPr>
+            <w:r>
+              <w:rPr>
+                <w:rFonts w:ascii="Arial" w:eastAsiaTheme="minorEastAsia" w:hAnsi="Arial" w:cs="Arial" w:hint="eastAsia"/>
+                <w:sz w:val="24"/>
+                <w:szCs w:val="24"/>
+                <w:lang w:eastAsia="ja-JP"/>
+              </w:rPr>
+              <w:lastRenderedPageBreak/>
               <w:t>Avatar</w:t>
             </w:r>
           </w:p>
@@ -4354,7 +4557,7 @@
           <w:p>
             <w:pPr>
               <w:rPr>
-                <w:rFonts w:ascii="Arial" w:eastAsiaTheme="minorEastAsia" w:hAnsi="Arial" w:cs="Arial" w:hint="eastAsia"/>
+                <w:rFonts w:ascii="Arial" w:eastAsiaTheme="minorEastAsia" w:hAnsi="Arial" w:cs="Arial"/>
                 <w:sz w:val="24"/>
                 <w:szCs w:val="24"/>
                 <w:lang w:eastAsia="ja-JP"/>
@@ -4393,7 +4596,7 @@
           <w:p>
             <w:pPr>
               <w:rPr>
-                <w:rFonts w:ascii="Arial" w:eastAsiaTheme="minorEastAsia" w:hAnsi="Arial" w:cs="Arial" w:hint="eastAsia"/>
+                <w:rFonts w:ascii="Arial" w:eastAsiaTheme="minorEastAsia" w:hAnsi="Arial" w:cs="Arial"/>
                 <w:sz w:val="24"/>
                 <w:szCs w:val="24"/>
                 <w:lang w:eastAsia="ja-JP"/>
@@ -4418,7 +4621,7 @@
           <w:p>
             <w:pPr>
               <w:rPr>
-                <w:rFonts w:ascii="Arial" w:hAnsi="Arial" w:cs="Arial" w:hint="eastAsia"/>
+                <w:rFonts w:ascii="Arial" w:hAnsi="Arial" w:cs="Arial"/>
                 <w:sz w:val="24"/>
                 <w:szCs w:val="24"/>
               </w:rPr>
@@ -4443,7 +4646,7 @@
         </w:tabs>
         <w:spacing w:before="120" w:line="240" w:lineRule="auto"/>
         <w:rPr>
-          <w:rFonts w:ascii="Times New Roman" w:hAnsi="Times New Roman" w:cs="Times New Roman" w:hint="eastAsia"/>
+          <w:rFonts w:ascii="Times New Roman" w:hAnsi="Times New Roman" w:cs="Times New Roman"/>
           <w:sz w:val="24"/>
           <w:szCs w:val="24"/>
         </w:rPr>
@@ -4480,7 +4683,7 @@
         </w:tabs>
         <w:spacing w:before="120" w:line="240" w:lineRule="auto"/>
         <w:rPr>
-          <w:rFonts w:ascii="Times New Roman" w:hAnsi="Times New Roman" w:cs="Times New Roman" w:hint="eastAsia"/>
+          <w:rFonts w:ascii="Times New Roman" w:hAnsi="Times New Roman" w:cs="Times New Roman"/>
           <w:sz w:val="24"/>
           <w:szCs w:val="24"/>
         </w:rPr>
@@ -4517,7 +4720,7 @@
         </w:tabs>
         <w:spacing w:before="120" w:line="240" w:lineRule="auto"/>
         <w:rPr>
-          <w:rFonts w:ascii="Times New Roman" w:hAnsi="Times New Roman" w:cs="Times New Roman" w:hint="eastAsia"/>
+          <w:rFonts w:ascii="Times New Roman" w:hAnsi="Times New Roman" w:cs="Times New Roman"/>
           <w:sz w:val="24"/>
           <w:szCs w:val="24"/>
         </w:rPr>
@@ -4535,7 +4738,7 @@
       <w:tblPr>
         <w:tblStyle w:val="TableGrid"/>
         <w:tblW w:w="4068" w:type="dxa"/>
-        <w:tblLook w:val="0000"/>
+        <w:tblLook w:val="0000" w:firstRow="0" w:lastRow="0" w:firstColumn="0" w:lastColumn="0" w:noHBand="0" w:noVBand="0"/>
       </w:tblPr>
       <w:tblGrid>
         <w:gridCol w:w="2111"/>
@@ -4598,7 +4801,7 @@
           <w:p>
             <w:pPr>
               <w:rPr>
-                <w:rFonts w:ascii="Arial" w:eastAsiaTheme="minorEastAsia" w:hAnsi="Arial" w:cs="Arial" w:hint="eastAsia"/>
+                <w:rFonts w:ascii="Arial" w:eastAsiaTheme="minorEastAsia" w:hAnsi="Arial" w:cs="Arial"/>
                 <w:sz w:val="24"/>
                 <w:szCs w:val="24"/>
                 <w:lang w:eastAsia="ja-JP"/>
@@ -4661,7 +4864,7 @@
           <w:p>
             <w:pPr>
               <w:rPr>
-                <w:rFonts w:ascii="Arial" w:eastAsiaTheme="minorEastAsia" w:hAnsi="Arial" w:cs="Arial" w:hint="eastAsia"/>
+                <w:rFonts w:ascii="Arial" w:eastAsiaTheme="minorEastAsia" w:hAnsi="Arial" w:cs="Arial"/>
                 <w:sz w:val="24"/>
                 <w:szCs w:val="24"/>
                 <w:lang w:eastAsia="ja-JP"/>
@@ -4740,7 +4943,7 @@
           <w:p>
             <w:pPr>
               <w:rPr>
-                <w:rFonts w:ascii="Arial" w:eastAsiaTheme="minorEastAsia" w:hAnsi="Arial" w:cs="Arial" w:hint="eastAsia"/>
+                <w:rFonts w:ascii="Arial" w:eastAsiaTheme="minorEastAsia" w:hAnsi="Arial" w:cs="Arial"/>
                 <w:sz w:val="24"/>
                 <w:szCs w:val="24"/>
                 <w:lang w:eastAsia="ja-JP"/>
@@ -4819,7 +5022,7 @@
           <w:p>
             <w:pPr>
               <w:rPr>
-                <w:rFonts w:ascii="Arial" w:eastAsiaTheme="minorEastAsia" w:hAnsi="Arial" w:cs="Arial" w:hint="eastAsia"/>
+                <w:rFonts w:ascii="Arial" w:eastAsiaTheme="minorEastAsia" w:hAnsi="Arial" w:cs="Arial"/>
                 <w:sz w:val="24"/>
                 <w:szCs w:val="24"/>
                 <w:lang w:eastAsia="ja-JP"/>
@@ -4844,7 +5047,7 @@
           <w:p>
             <w:pPr>
               <w:rPr>
-                <w:rFonts w:ascii="Arial" w:eastAsiaTheme="minorEastAsia" w:hAnsi="Arial" w:cs="Arial" w:hint="eastAsia"/>
+                <w:rFonts w:ascii="Arial" w:eastAsiaTheme="minorEastAsia" w:hAnsi="Arial" w:cs="Arial"/>
                 <w:sz w:val="24"/>
                 <w:szCs w:val="24"/>
                 <w:lang w:eastAsia="ja-JP"/>
@@ -4874,7 +5077,7 @@
           <w:p>
             <w:pPr>
               <w:rPr>
-                <w:rFonts w:ascii="Arial" w:eastAsiaTheme="minorEastAsia" w:hAnsi="Arial" w:cs="Arial" w:hint="eastAsia"/>
+                <w:rFonts w:ascii="Arial" w:eastAsiaTheme="minorEastAsia" w:hAnsi="Arial" w:cs="Arial"/>
                 <w:sz w:val="24"/>
                 <w:szCs w:val="24"/>
                 <w:lang w:eastAsia="ja-JP"/>
@@ -4899,7 +5102,7 @@
           <w:p>
             <w:pPr>
               <w:rPr>
-                <w:rFonts w:ascii="Arial" w:eastAsiaTheme="minorEastAsia" w:hAnsi="Arial" w:cs="Arial" w:hint="eastAsia"/>
+                <w:rFonts w:ascii="Arial" w:eastAsiaTheme="minorEastAsia" w:hAnsi="Arial" w:cs="Arial"/>
                 <w:sz w:val="24"/>
                 <w:szCs w:val="24"/>
                 <w:lang w:eastAsia="ja-JP"/>
@@ -4938,7 +5141,7 @@
           <w:p>
             <w:pPr>
               <w:rPr>
-                <w:rFonts w:ascii="Arial" w:eastAsiaTheme="minorEastAsia" w:hAnsi="Arial" w:cs="Arial" w:hint="eastAsia"/>
+                <w:rFonts w:ascii="Arial" w:eastAsiaTheme="minorEastAsia" w:hAnsi="Arial" w:cs="Arial"/>
                 <w:sz w:val="24"/>
                 <w:szCs w:val="24"/>
                 <w:lang w:eastAsia="ja-JP"/>
@@ -4963,7 +5166,7 @@
           <w:p>
             <w:pPr>
               <w:rPr>
-                <w:rFonts w:ascii="Arial" w:eastAsiaTheme="minorEastAsia" w:hAnsi="Arial" w:cs="Arial" w:hint="eastAsia"/>
+                <w:rFonts w:ascii="Arial" w:eastAsiaTheme="minorEastAsia" w:hAnsi="Arial" w:cs="Arial"/>
                 <w:sz w:val="24"/>
                 <w:szCs w:val="24"/>
                 <w:lang w:eastAsia="ja-JP"/>
@@ -5002,7 +5205,7 @@
           <w:p>
             <w:pPr>
               <w:rPr>
-                <w:rFonts w:ascii="Arial" w:eastAsiaTheme="minorEastAsia" w:hAnsi="Arial" w:cs="Arial" w:hint="eastAsia"/>
+                <w:rFonts w:ascii="Arial" w:eastAsiaTheme="minorEastAsia" w:hAnsi="Arial" w:cs="Arial"/>
                 <w:sz w:val="24"/>
                 <w:szCs w:val="24"/>
                 <w:lang w:eastAsia="ja-JP"/>
@@ -5027,7 +5230,7 @@
           <w:p>
             <w:pPr>
               <w:rPr>
-                <w:rFonts w:ascii="Arial" w:eastAsiaTheme="minorEastAsia" w:hAnsi="Arial" w:cs="Arial" w:hint="eastAsia"/>
+                <w:rFonts w:ascii="Arial" w:eastAsiaTheme="minorEastAsia" w:hAnsi="Arial" w:cs="Arial"/>
                 <w:sz w:val="24"/>
                 <w:szCs w:val="24"/>
                 <w:lang w:eastAsia="ja-JP"/>
@@ -5066,20 +5269,19 @@
           <w:p>
             <w:pPr>
               <w:rPr>
-                <w:rFonts w:ascii="Arial" w:eastAsiaTheme="minorEastAsia" w:hAnsi="Arial" w:cs="Arial" w:hint="eastAsia"/>
-                <w:sz w:val="24"/>
-                <w:szCs w:val="24"/>
-                <w:lang w:eastAsia="ja-JP"/>
-              </w:rPr>
-            </w:pPr>
-            <w:r>
-              <w:rPr>
-                <w:rFonts w:ascii="Arial" w:eastAsiaTheme="minorEastAsia" w:hAnsi="Arial" w:cs="Arial" w:hint="eastAsia"/>
-                <w:sz w:val="24"/>
-                <w:szCs w:val="24"/>
-                <w:lang w:eastAsia="ja-JP"/>
-              </w:rPr>
-              <w:lastRenderedPageBreak/>
+                <w:rFonts w:ascii="Arial" w:eastAsiaTheme="minorEastAsia" w:hAnsi="Arial" w:cs="Arial"/>
+                <w:sz w:val="24"/>
+                <w:szCs w:val="24"/>
+                <w:lang w:eastAsia="ja-JP"/>
+              </w:rPr>
+            </w:pPr>
+            <w:r>
+              <w:rPr>
+                <w:rFonts w:ascii="Arial" w:eastAsiaTheme="minorEastAsia" w:hAnsi="Arial" w:cs="Arial" w:hint="eastAsia"/>
+                <w:sz w:val="24"/>
+                <w:szCs w:val="24"/>
+                <w:lang w:eastAsia="ja-JP"/>
+              </w:rPr>
               <w:t>Feed</w:t>
             </w:r>
           </w:p>
@@ -5092,7 +5294,7 @@
           <w:p>
             <w:pPr>
               <w:rPr>
-                <w:rFonts w:ascii="Arial" w:eastAsiaTheme="minorEastAsia" w:hAnsi="Arial" w:cs="Arial" w:hint="eastAsia"/>
+                <w:rFonts w:ascii="Arial" w:eastAsiaTheme="minorEastAsia" w:hAnsi="Arial" w:cs="Arial"/>
                 <w:sz w:val="24"/>
                 <w:szCs w:val="24"/>
                 <w:lang w:eastAsia="ja-JP"/>
@@ -5131,7 +5333,7 @@
           <w:p>
             <w:pPr>
               <w:rPr>
-                <w:rFonts w:ascii="Arial" w:eastAsiaTheme="minorEastAsia" w:hAnsi="Arial" w:cs="Arial" w:hint="eastAsia"/>
+                <w:rFonts w:ascii="Arial" w:eastAsiaTheme="minorEastAsia" w:hAnsi="Arial" w:cs="Arial"/>
                 <w:sz w:val="24"/>
                 <w:szCs w:val="24"/>
                 <w:lang w:eastAsia="ja-JP"/>
@@ -5156,7 +5358,7 @@
           <w:p>
             <w:pPr>
               <w:rPr>
-                <w:rFonts w:ascii="Arial" w:hAnsi="Arial" w:cs="Arial" w:hint="eastAsia"/>
+                <w:rFonts w:ascii="Arial" w:hAnsi="Arial" w:cs="Arial"/>
                 <w:sz w:val="24"/>
                 <w:szCs w:val="24"/>
               </w:rPr>
@@ -5190,7 +5392,7 @@
         </w:tabs>
         <w:spacing w:before="120" w:line="240" w:lineRule="auto"/>
         <w:rPr>
-          <w:rFonts w:ascii="Times New Roman" w:hAnsi="Times New Roman" w:cs="Times New Roman" w:hint="eastAsia"/>
+          <w:rFonts w:ascii="Times New Roman" w:hAnsi="Times New Roman" w:cs="Times New Roman"/>
           <w:sz w:val="24"/>
           <w:szCs w:val="24"/>
         </w:rPr>
@@ -5243,7 +5445,7 @@
         </w:tabs>
         <w:spacing w:before="120" w:line="240" w:lineRule="auto"/>
         <w:rPr>
-          <w:rFonts w:ascii="Times New Roman" w:hAnsi="Times New Roman" w:cs="Times New Roman" w:hint="eastAsia"/>
+          <w:rFonts w:ascii="Times New Roman" w:hAnsi="Times New Roman" w:cs="Times New Roman"/>
           <w:sz w:val="24"/>
           <w:szCs w:val="24"/>
         </w:rPr>
@@ -5280,7 +5482,7 @@
         </w:tabs>
         <w:spacing w:before="120" w:line="240" w:lineRule="auto"/>
         <w:rPr>
-          <w:rFonts w:ascii="Times New Roman" w:hAnsi="Times New Roman" w:cs="Times New Roman" w:hint="eastAsia"/>
+          <w:rFonts w:ascii="Times New Roman" w:hAnsi="Times New Roman" w:cs="Times New Roman"/>
           <w:sz w:val="24"/>
           <w:szCs w:val="24"/>
         </w:rPr>
@@ -5298,7 +5500,7 @@
       <w:tblPr>
         <w:tblStyle w:val="TableGrid"/>
         <w:tblW w:w="4068" w:type="dxa"/>
-        <w:tblLook w:val="0000"/>
+        <w:tblLook w:val="0000" w:firstRow="0" w:lastRow="0" w:firstColumn="0" w:lastColumn="0" w:noHBand="0" w:noVBand="0"/>
       </w:tblPr>
       <w:tblGrid>
         <w:gridCol w:w="2111"/>
@@ -5383,7 +5585,7 @@
           <w:p>
             <w:pPr>
               <w:rPr>
-                <w:rFonts w:ascii="Arial" w:eastAsiaTheme="minorEastAsia" w:hAnsi="Arial" w:cs="Arial" w:hint="eastAsia"/>
+                <w:rFonts w:ascii="Arial" w:eastAsiaTheme="minorEastAsia" w:hAnsi="Arial" w:cs="Arial"/>
                 <w:sz w:val="24"/>
                 <w:szCs w:val="24"/>
                 <w:lang w:eastAsia="ja-JP"/>
@@ -5446,7 +5648,7 @@
           <w:p>
             <w:pPr>
               <w:rPr>
-                <w:rFonts w:ascii="Arial" w:eastAsiaTheme="minorEastAsia" w:hAnsi="Arial" w:cs="Arial" w:hint="eastAsia"/>
+                <w:rFonts w:ascii="Arial" w:eastAsiaTheme="minorEastAsia" w:hAnsi="Arial" w:cs="Arial"/>
                 <w:sz w:val="24"/>
                 <w:szCs w:val="24"/>
                 <w:lang w:eastAsia="ja-JP"/>
@@ -5521,7 +5723,7 @@
         </w:tabs>
         <w:spacing w:before="120" w:line="240" w:lineRule="auto"/>
         <w:rPr>
-          <w:rFonts w:ascii="Times New Roman" w:hAnsi="Times New Roman" w:cs="Times New Roman" w:hint="eastAsia"/>
+          <w:rFonts w:ascii="Times New Roman" w:hAnsi="Times New Roman" w:cs="Times New Roman"/>
           <w:sz w:val="24"/>
           <w:szCs w:val="24"/>
         </w:rPr>
@@ -5542,7 +5744,7 @@
         </w:tabs>
         <w:spacing w:before="120" w:line="240" w:lineRule="auto"/>
         <w:rPr>
-          <w:rFonts w:ascii="Times New Roman" w:hAnsi="Times New Roman" w:cs="Times New Roman" w:hint="eastAsia"/>
+          <w:rFonts w:ascii="Times New Roman" w:hAnsi="Times New Roman" w:cs="Times New Roman"/>
           <w:sz w:val="24"/>
           <w:szCs w:val="24"/>
         </w:rPr>
@@ -5587,7 +5789,7 @@
         </w:tabs>
         <w:spacing w:before="120" w:line="240" w:lineRule="auto"/>
         <w:rPr>
-          <w:rFonts w:ascii="Times New Roman" w:hAnsi="Times New Roman" w:cs="Times New Roman" w:hint="eastAsia"/>
+          <w:rFonts w:ascii="Times New Roman" w:hAnsi="Times New Roman" w:cs="Times New Roman"/>
           <w:sz w:val="24"/>
           <w:szCs w:val="24"/>
         </w:rPr>
@@ -5605,7 +5807,7 @@
       <w:tblPr>
         <w:tblStyle w:val="TableGrid"/>
         <w:tblW w:w="4068" w:type="dxa"/>
-        <w:tblLook w:val="0000"/>
+        <w:tblLook w:val="0000" w:firstRow="0" w:lastRow="0" w:firstColumn="0" w:lastColumn="0" w:noHBand="0" w:noVBand="0"/>
       </w:tblPr>
       <w:tblGrid>
         <w:gridCol w:w="2111"/>
@@ -5668,7 +5870,7 @@
           <w:p>
             <w:pPr>
               <w:rPr>
-                <w:rFonts w:ascii="Arial" w:eastAsiaTheme="minorEastAsia" w:hAnsi="Arial" w:cs="Arial" w:hint="eastAsia"/>
+                <w:rFonts w:ascii="Arial" w:eastAsiaTheme="minorEastAsia" w:hAnsi="Arial" w:cs="Arial"/>
                 <w:sz w:val="24"/>
                 <w:szCs w:val="24"/>
                 <w:lang w:eastAsia="ja-JP"/>
@@ -5731,7 +5933,7 @@
           <w:p>
             <w:pPr>
               <w:rPr>
-                <w:rFonts w:ascii="Arial" w:eastAsiaTheme="minorEastAsia" w:hAnsi="Arial" w:cs="Arial" w:hint="eastAsia"/>
+                <w:rFonts w:ascii="Arial" w:eastAsiaTheme="minorEastAsia" w:hAnsi="Arial" w:cs="Arial"/>
                 <w:sz w:val="24"/>
                 <w:szCs w:val="24"/>
                 <w:lang w:eastAsia="ja-JP"/>
@@ -5756,7 +5958,7 @@
           <w:p>
             <w:pPr>
               <w:rPr>
-                <w:rFonts w:ascii="Arial" w:eastAsiaTheme="minorEastAsia" w:hAnsi="Arial" w:cs="Arial" w:hint="eastAsia"/>
+                <w:rFonts w:ascii="Arial" w:eastAsiaTheme="minorEastAsia" w:hAnsi="Arial" w:cs="Arial"/>
                 <w:sz w:val="24"/>
                 <w:szCs w:val="24"/>
                 <w:lang w:eastAsia="ja-JP"/>
@@ -5786,7 +5988,7 @@
           <w:p>
             <w:pPr>
               <w:rPr>
-                <w:rFonts w:ascii="Arial" w:eastAsiaTheme="minorEastAsia" w:hAnsi="Arial" w:cs="Arial" w:hint="eastAsia"/>
+                <w:rFonts w:ascii="Arial" w:eastAsiaTheme="minorEastAsia" w:hAnsi="Arial" w:cs="Arial"/>
                 <w:sz w:val="24"/>
                 <w:szCs w:val="24"/>
                 <w:lang w:eastAsia="ja-JP"/>
@@ -5811,7 +6013,7 @@
           <w:p>
             <w:pPr>
               <w:rPr>
-                <w:rFonts w:ascii="Arial" w:eastAsiaTheme="minorEastAsia" w:hAnsi="Arial" w:cs="Arial" w:hint="eastAsia"/>
+                <w:rFonts w:ascii="Arial" w:eastAsiaTheme="minorEastAsia" w:hAnsi="Arial" w:cs="Arial"/>
                 <w:sz w:val="24"/>
                 <w:szCs w:val="24"/>
                 <w:lang w:eastAsia="ja-JP"/>
@@ -5841,7 +6043,7 @@
           <w:p>
             <w:pPr>
               <w:rPr>
-                <w:rFonts w:ascii="Arial" w:eastAsiaTheme="minorEastAsia" w:hAnsi="Arial" w:cs="Arial" w:hint="eastAsia"/>
+                <w:rFonts w:ascii="Arial" w:eastAsiaTheme="minorEastAsia" w:hAnsi="Arial" w:cs="Arial"/>
                 <w:sz w:val="24"/>
                 <w:szCs w:val="24"/>
                 <w:lang w:eastAsia="ja-JP"/>
@@ -5866,7 +6068,7 @@
           <w:p>
             <w:pPr>
               <w:rPr>
-                <w:rFonts w:ascii="Arial" w:eastAsiaTheme="minorEastAsia" w:hAnsi="Arial" w:cs="Arial" w:hint="eastAsia"/>
+                <w:rFonts w:ascii="Arial" w:eastAsiaTheme="minorEastAsia" w:hAnsi="Arial" w:cs="Arial"/>
                 <w:sz w:val="24"/>
                 <w:szCs w:val="24"/>
                 <w:lang w:eastAsia="ja-JP"/>
@@ -5892,17 +6094,18 @@
         </w:tabs>
         <w:spacing w:before="120" w:line="240" w:lineRule="auto"/>
         <w:rPr>
+          <w:rFonts w:ascii="Times New Roman" w:hAnsi="Times New Roman" w:cs="Times New Roman"/>
+          <w:sz w:val="24"/>
+          <w:szCs w:val="24"/>
+        </w:rPr>
+      </w:pPr>
+      <w:r>
+        <w:rPr>
           <w:rFonts w:ascii="Times New Roman" w:hAnsi="Times New Roman" w:cs="Times New Roman" w:hint="eastAsia"/>
           <w:sz w:val="24"/>
           <w:szCs w:val="24"/>
         </w:rPr>
-      </w:pPr>
-      <w:r>
-        <w:rPr>
-          <w:rFonts w:ascii="Times New Roman" w:hAnsi="Times New Roman" w:cs="Times New Roman" w:hint="eastAsia"/>
-          <w:sz w:val="24"/>
-          <w:szCs w:val="24"/>
-        </w:rPr>
+        <w:lastRenderedPageBreak/>
         <w:t>The user and channel IDs are keys to their respective tables. This indicates the user in this record is subscribed to the channel in this record, and hasn't read the number of items in the "unread" field.</w:t>
       </w:r>
     </w:p>
@@ -5913,7 +6116,7 @@
         </w:tabs>
         <w:spacing w:before="120" w:line="240" w:lineRule="auto"/>
         <w:rPr>
-          <w:rFonts w:ascii="Times New Roman" w:hAnsi="Times New Roman" w:cs="Times New Roman" w:hint="eastAsia"/>
+          <w:rFonts w:ascii="Times New Roman" w:hAnsi="Times New Roman" w:cs="Times New Roman"/>
           <w:sz w:val="24"/>
           <w:szCs w:val="24"/>
         </w:rPr>
@@ -5934,7 +6137,7 @@
         </w:tabs>
         <w:spacing w:before="120" w:line="240" w:lineRule="auto"/>
         <w:rPr>
-          <w:rFonts w:ascii="Times New Roman" w:hAnsi="Times New Roman" w:cs="Times New Roman" w:hint="eastAsia"/>
+          <w:rFonts w:ascii="Times New Roman" w:hAnsi="Times New Roman" w:cs="Times New Roman"/>
           <w:sz w:val="24"/>
           <w:szCs w:val="24"/>
         </w:rPr>
@@ -5952,7 +6155,7 @@
       <w:tblPr>
         <w:tblStyle w:val="TableGrid"/>
         <w:tblW w:w="4068" w:type="dxa"/>
-        <w:tblLook w:val="0000"/>
+        <w:tblLook w:val="0000" w:firstRow="0" w:lastRow="0" w:firstColumn="0" w:lastColumn="0" w:noHBand="0" w:noVBand="0"/>
       </w:tblPr>
       <w:tblGrid>
         <w:gridCol w:w="2111"/>
@@ -5988,18 +6191,7 @@
                 <w:szCs w:val="24"/>
                 <w:lang w:eastAsia="ja-JP"/>
               </w:rPr>
-              <w:t>Tag</w:t>
-            </w:r>
-            <w:r>
-              <w:rPr>
-                <w:rFonts w:ascii="Arial" w:eastAsiaTheme="minorEastAsia" w:hAnsi="Arial" w:cs="Arial" w:hint="eastAsia"/>
-                <w:b/>
-                <w:bCs/>
-                <w:sz w:val="24"/>
-                <w:szCs w:val="24"/>
-                <w:lang w:eastAsia="ja-JP"/>
-              </w:rPr>
-              <w:t xml:space="preserve"> </w:t>
+              <w:t xml:space="preserve">Tag </w:t>
             </w:r>
             <w:r>
               <w:rPr>
@@ -6026,7 +6218,7 @@
           <w:p>
             <w:pPr>
               <w:rPr>
-                <w:rFonts w:ascii="Arial" w:eastAsiaTheme="minorEastAsia" w:hAnsi="Arial" w:cs="Arial" w:hint="eastAsia"/>
+                <w:rFonts w:ascii="Arial" w:eastAsiaTheme="minorEastAsia" w:hAnsi="Arial" w:cs="Arial"/>
                 <w:sz w:val="24"/>
                 <w:szCs w:val="24"/>
                 <w:lang w:eastAsia="ja-JP"/>
@@ -6089,7 +6281,7 @@
           <w:p>
             <w:pPr>
               <w:rPr>
-                <w:rFonts w:ascii="Arial" w:eastAsiaTheme="minorEastAsia" w:hAnsi="Arial" w:cs="Arial" w:hint="eastAsia"/>
+                <w:rFonts w:ascii="Arial" w:eastAsiaTheme="minorEastAsia" w:hAnsi="Arial" w:cs="Arial"/>
                 <w:sz w:val="24"/>
                 <w:szCs w:val="24"/>
                 <w:lang w:eastAsia="ja-JP"/>
@@ -6164,7 +6356,7 @@
         </w:tabs>
         <w:spacing w:before="120" w:line="240" w:lineRule="auto"/>
         <w:rPr>
-          <w:rFonts w:ascii="Times New Roman" w:hAnsi="Times New Roman" w:cs="Times New Roman" w:hint="eastAsia"/>
+          <w:rFonts w:ascii="Times New Roman" w:hAnsi="Times New Roman" w:cs="Times New Roman"/>
           <w:sz w:val="24"/>
           <w:szCs w:val="24"/>
         </w:rPr>
@@ -6182,7 +6374,7 @@
       <w:tblPr>
         <w:tblStyle w:val="TableGrid"/>
         <w:tblW w:w="4068" w:type="dxa"/>
-        <w:tblLook w:val="0000"/>
+        <w:tblLook w:val="0000" w:firstRow="0" w:lastRow="0" w:firstColumn="0" w:lastColumn="0" w:noHBand="0" w:noVBand="0"/>
       </w:tblPr>
       <w:tblGrid>
         <w:gridCol w:w="2111"/>
@@ -6218,18 +6410,7 @@
                 <w:szCs w:val="24"/>
                 <w:lang w:eastAsia="ja-JP"/>
               </w:rPr>
-              <w:t>TaggedItem</w:t>
-            </w:r>
-            <w:r>
-              <w:rPr>
-                <w:rFonts w:ascii="Arial" w:eastAsiaTheme="minorEastAsia" w:hAnsi="Arial" w:cs="Arial" w:hint="eastAsia"/>
-                <w:b/>
-                <w:bCs/>
-                <w:sz w:val="24"/>
-                <w:szCs w:val="24"/>
-                <w:lang w:eastAsia="ja-JP"/>
-              </w:rPr>
-              <w:t xml:space="preserve"> </w:t>
+              <w:t xml:space="preserve">TaggedItem </w:t>
             </w:r>
             <w:r>
               <w:rPr>
@@ -6256,7 +6437,7 @@
           <w:p>
             <w:pPr>
               <w:rPr>
-                <w:rFonts w:ascii="Arial" w:eastAsiaTheme="minorEastAsia" w:hAnsi="Arial" w:cs="Arial" w:hint="eastAsia"/>
+                <w:rFonts w:ascii="Arial" w:eastAsiaTheme="minorEastAsia" w:hAnsi="Arial" w:cs="Arial"/>
                 <w:sz w:val="24"/>
                 <w:szCs w:val="24"/>
                 <w:lang w:eastAsia="ja-JP"/>
@@ -6319,7 +6500,7 @@
           <w:p>
             <w:pPr>
               <w:rPr>
-                <w:rFonts w:ascii="Arial" w:eastAsiaTheme="minorEastAsia" w:hAnsi="Arial" w:cs="Arial" w:hint="eastAsia"/>
+                <w:rFonts w:ascii="Arial" w:eastAsiaTheme="minorEastAsia" w:hAnsi="Arial" w:cs="Arial"/>
                 <w:sz w:val="24"/>
                 <w:szCs w:val="24"/>
                 <w:lang w:eastAsia="ja-JP"/>
@@ -6382,7 +6563,7 @@
           <w:p>
             <w:pPr>
               <w:rPr>
-                <w:rFonts w:ascii="Arial" w:eastAsiaTheme="minorEastAsia" w:hAnsi="Arial" w:cs="Arial" w:hint="eastAsia"/>
+                <w:rFonts w:ascii="Arial" w:eastAsiaTheme="minorEastAsia" w:hAnsi="Arial" w:cs="Arial"/>
                 <w:sz w:val="24"/>
                 <w:szCs w:val="24"/>
                 <w:lang w:eastAsia="ja-JP"/>
@@ -6407,7 +6588,7 @@
           <w:p>
             <w:pPr>
               <w:rPr>
-                <w:rFonts w:ascii="Arial" w:eastAsiaTheme="minorEastAsia" w:hAnsi="Arial" w:cs="Arial" w:hint="eastAsia"/>
+                <w:rFonts w:ascii="Arial" w:eastAsiaTheme="minorEastAsia" w:hAnsi="Arial" w:cs="Arial"/>
                 <w:sz w:val="24"/>
                 <w:szCs w:val="24"/>
                 <w:lang w:eastAsia="ja-JP"/>
@@ -6442,18 +6623,17 @@
         </w:tabs>
         <w:spacing w:before="120" w:line="240" w:lineRule="auto"/>
         <w:rPr>
+          <w:rFonts w:ascii="Times New Roman" w:hAnsi="Times New Roman" w:cs="Times New Roman"/>
+          <w:sz w:val="24"/>
+          <w:szCs w:val="24"/>
+        </w:rPr>
+      </w:pPr>
+      <w:r>
+        <w:rPr>
           <w:rFonts w:ascii="Times New Roman" w:hAnsi="Times New Roman" w:cs="Times New Roman" w:hint="eastAsia"/>
           <w:sz w:val="24"/>
           <w:szCs w:val="24"/>
         </w:rPr>
-      </w:pPr>
-      <w:r>
-        <w:rPr>
-          <w:rFonts w:ascii="Times New Roman" w:hAnsi="Times New Roman" w:cs="Times New Roman" w:hint="eastAsia"/>
-          <w:sz w:val="24"/>
-          <w:szCs w:val="24"/>
-        </w:rPr>
-        <w:lastRenderedPageBreak/>
         <w:t>The ID is only a primary key. The Tagged_ID is from the Tag table above, and the object_ID is the object the tag is associated to. In some sense, the tags can be used for profiles or users, but MyNewMedia implements tags strictly to channels for simplicity.</w:t>
       </w:r>
     </w:p>
@@ -6464,7 +6644,7 @@
         </w:tabs>
         <w:spacing w:before="120" w:line="240" w:lineRule="auto"/>
         <w:rPr>
-          <w:rFonts w:ascii="Times New Roman" w:hAnsi="Times New Roman" w:cs="Times New Roman" w:hint="eastAsia"/>
+          <w:rFonts w:ascii="Times New Roman" w:hAnsi="Times New Roman" w:cs="Times New Roman"/>
           <w:sz w:val="24"/>
           <w:szCs w:val="24"/>
         </w:rPr>
@@ -6485,7 +6665,7 @@
         </w:tabs>
         <w:spacing w:before="120" w:line="240" w:lineRule="auto"/>
         <w:rPr>
-          <w:rFonts w:ascii="Times New Roman" w:hAnsi="Times New Roman" w:cs="Times New Roman" w:hint="eastAsia"/>
+          <w:rFonts w:ascii="Times New Roman" w:hAnsi="Times New Roman" w:cs="Times New Roman"/>
           <w:sz w:val="24"/>
           <w:szCs w:val="24"/>
         </w:rPr>
@@ -6503,7 +6683,7 @@
       <w:tblPr>
         <w:tblStyle w:val="TableGrid"/>
         <w:tblW w:w="4068" w:type="dxa"/>
-        <w:tblLook w:val="0000"/>
+        <w:tblLook w:val="0000" w:firstRow="0" w:lastRow="0" w:firstColumn="0" w:lastColumn="0" w:noHBand="0" w:noVBand="0"/>
       </w:tblPr>
       <w:tblGrid>
         <w:gridCol w:w="2111"/>
@@ -6539,18 +6719,7 @@
                 <w:szCs w:val="24"/>
                 <w:lang w:eastAsia="ja-JP"/>
               </w:rPr>
-              <w:t>Feed</w:t>
-            </w:r>
-            <w:r>
-              <w:rPr>
-                <w:rFonts w:ascii="Arial" w:eastAsiaTheme="minorEastAsia" w:hAnsi="Arial" w:cs="Arial" w:hint="eastAsia"/>
-                <w:b/>
-                <w:bCs/>
-                <w:sz w:val="24"/>
-                <w:szCs w:val="24"/>
-                <w:lang w:eastAsia="ja-JP"/>
-              </w:rPr>
-              <w:t xml:space="preserve">Item </w:t>
+              <w:t xml:space="preserve">FeedItem </w:t>
             </w:r>
             <w:r>
               <w:rPr>
@@ -6577,7 +6746,7 @@
           <w:p>
             <w:pPr>
               <w:rPr>
-                <w:rFonts w:ascii="Arial" w:eastAsiaTheme="minorEastAsia" w:hAnsi="Arial" w:cs="Arial" w:hint="eastAsia"/>
+                <w:rFonts w:ascii="Arial" w:eastAsiaTheme="minorEastAsia" w:hAnsi="Arial" w:cs="Arial"/>
                 <w:sz w:val="24"/>
                 <w:szCs w:val="24"/>
                 <w:lang w:eastAsia="ja-JP"/>
@@ -6640,7 +6809,7 @@
           <w:p>
             <w:pPr>
               <w:rPr>
-                <w:rFonts w:ascii="Arial" w:eastAsiaTheme="minorEastAsia" w:hAnsi="Arial" w:cs="Arial" w:hint="eastAsia"/>
+                <w:rFonts w:ascii="Arial" w:eastAsiaTheme="minorEastAsia" w:hAnsi="Arial" w:cs="Arial"/>
                 <w:sz w:val="24"/>
                 <w:szCs w:val="24"/>
                 <w:lang w:eastAsia="ja-JP"/>
@@ -6703,7 +6872,7 @@
           <w:p>
             <w:pPr>
               <w:rPr>
-                <w:rFonts w:ascii="Arial" w:eastAsiaTheme="minorEastAsia" w:hAnsi="Arial" w:cs="Arial" w:hint="eastAsia"/>
+                <w:rFonts w:ascii="Arial" w:eastAsiaTheme="minorEastAsia" w:hAnsi="Arial" w:cs="Arial"/>
                 <w:sz w:val="24"/>
                 <w:szCs w:val="24"/>
                 <w:lang w:eastAsia="ja-JP"/>
@@ -6728,7 +6897,7 @@
           <w:p>
             <w:pPr>
               <w:rPr>
-                <w:rFonts w:ascii="Arial" w:eastAsiaTheme="minorEastAsia" w:hAnsi="Arial" w:cs="Arial" w:hint="eastAsia"/>
+                <w:rFonts w:ascii="Arial" w:eastAsiaTheme="minorEastAsia" w:hAnsi="Arial" w:cs="Arial"/>
                 <w:sz w:val="24"/>
                 <w:szCs w:val="24"/>
                 <w:lang w:eastAsia="ja-JP"/>
@@ -6767,7 +6936,7 @@
           <w:p>
             <w:pPr>
               <w:rPr>
-                <w:rFonts w:ascii="Arial" w:eastAsiaTheme="minorEastAsia" w:hAnsi="Arial" w:cs="Arial" w:hint="eastAsia"/>
+                <w:rFonts w:ascii="Arial" w:eastAsiaTheme="minorEastAsia" w:hAnsi="Arial" w:cs="Arial"/>
                 <w:sz w:val="24"/>
                 <w:szCs w:val="24"/>
                 <w:lang w:eastAsia="ja-JP"/>
@@ -6792,7 +6961,7 @@
           <w:p>
             <w:pPr>
               <w:rPr>
-                <w:rFonts w:ascii="Arial" w:eastAsiaTheme="minorEastAsia" w:hAnsi="Arial" w:cs="Arial" w:hint="eastAsia"/>
+                <w:rFonts w:ascii="Arial" w:eastAsiaTheme="minorEastAsia" w:hAnsi="Arial" w:cs="Arial"/>
                 <w:sz w:val="24"/>
                 <w:szCs w:val="24"/>
                 <w:lang w:eastAsia="ja-JP"/>
@@ -6822,7 +6991,7 @@
           <w:p>
             <w:pPr>
               <w:rPr>
-                <w:rFonts w:ascii="Arial" w:eastAsiaTheme="minorEastAsia" w:hAnsi="Arial" w:cs="Arial" w:hint="eastAsia"/>
+                <w:rFonts w:ascii="Arial" w:eastAsiaTheme="minorEastAsia" w:hAnsi="Arial" w:cs="Arial"/>
                 <w:sz w:val="24"/>
                 <w:szCs w:val="24"/>
                 <w:lang w:eastAsia="ja-JP"/>
@@ -6847,7 +7016,7 @@
           <w:p>
             <w:pPr>
               <w:rPr>
-                <w:rFonts w:ascii="Arial" w:eastAsiaTheme="minorEastAsia" w:hAnsi="Arial" w:cs="Arial" w:hint="eastAsia"/>
+                <w:rFonts w:ascii="Arial" w:eastAsiaTheme="minorEastAsia" w:hAnsi="Arial" w:cs="Arial"/>
                 <w:sz w:val="24"/>
                 <w:szCs w:val="24"/>
                 <w:lang w:eastAsia="ja-JP"/>
@@ -6873,7 +7042,7 @@
         </w:tabs>
         <w:spacing w:before="120" w:line="240" w:lineRule="auto"/>
         <w:rPr>
-          <w:rFonts w:ascii="Times New Roman" w:hAnsi="Times New Roman" w:cs="Times New Roman" w:hint="eastAsia"/>
+          <w:rFonts w:ascii="Times New Roman" w:hAnsi="Times New Roman" w:cs="Times New Roman"/>
           <w:sz w:val="24"/>
           <w:szCs w:val="24"/>
         </w:rPr>
@@ -6891,7 +7060,7 @@
       <w:tblPr>
         <w:tblStyle w:val="TableGrid"/>
         <w:tblW w:w="4068" w:type="dxa"/>
-        <w:tblLook w:val="0000"/>
+        <w:tblLook w:val="0000" w:firstRow="0" w:lastRow="0" w:firstColumn="0" w:lastColumn="0" w:noHBand="0" w:noVBand="0"/>
       </w:tblPr>
       <w:tblGrid>
         <w:gridCol w:w="2111"/>
@@ -6927,18 +7096,7 @@
                 <w:szCs w:val="24"/>
                 <w:lang w:eastAsia="ja-JP"/>
               </w:rPr>
-              <w:t>FeedTracker</w:t>
-            </w:r>
-            <w:r>
-              <w:rPr>
-                <w:rFonts w:ascii="Arial" w:eastAsiaTheme="minorEastAsia" w:hAnsi="Arial" w:cs="Arial" w:hint="eastAsia"/>
-                <w:b/>
-                <w:bCs/>
-                <w:sz w:val="24"/>
-                <w:szCs w:val="24"/>
-                <w:lang w:eastAsia="ja-JP"/>
-              </w:rPr>
-              <w:t xml:space="preserve"> </w:t>
+              <w:t xml:space="preserve">FeedTracker </w:t>
             </w:r>
             <w:r>
               <w:rPr>
@@ -6965,7 +7123,7 @@
           <w:p>
             <w:pPr>
               <w:rPr>
-                <w:rFonts w:ascii="Arial" w:eastAsiaTheme="minorEastAsia" w:hAnsi="Arial" w:cs="Arial" w:hint="eastAsia"/>
+                <w:rFonts w:ascii="Arial" w:eastAsiaTheme="minorEastAsia" w:hAnsi="Arial" w:cs="Arial"/>
                 <w:sz w:val="24"/>
                 <w:szCs w:val="24"/>
                 <w:lang w:eastAsia="ja-JP"/>
@@ -7028,7 +7186,7 @@
           <w:p>
             <w:pPr>
               <w:rPr>
-                <w:rFonts w:ascii="Arial" w:eastAsiaTheme="minorEastAsia" w:hAnsi="Arial" w:cs="Arial" w:hint="eastAsia"/>
+                <w:rFonts w:ascii="Arial" w:eastAsiaTheme="minorEastAsia" w:hAnsi="Arial" w:cs="Arial"/>
                 <w:sz w:val="24"/>
                 <w:szCs w:val="24"/>
                 <w:lang w:eastAsia="ja-JP"/>
@@ -7091,7 +7249,7 @@
           <w:p>
             <w:pPr>
               <w:rPr>
-                <w:rFonts w:ascii="Arial" w:eastAsiaTheme="minorEastAsia" w:hAnsi="Arial" w:cs="Arial" w:hint="eastAsia"/>
+                <w:rFonts w:ascii="Arial" w:eastAsiaTheme="minorEastAsia" w:hAnsi="Arial" w:cs="Arial"/>
                 <w:sz w:val="24"/>
                 <w:szCs w:val="24"/>
                 <w:lang w:eastAsia="ja-JP"/>
@@ -7116,7 +7274,7 @@
           <w:p>
             <w:pPr>
               <w:rPr>
-                <w:rFonts w:ascii="Arial" w:eastAsiaTheme="minorEastAsia" w:hAnsi="Arial" w:cs="Arial" w:hint="eastAsia"/>
+                <w:rFonts w:ascii="Arial" w:eastAsiaTheme="minorEastAsia" w:hAnsi="Arial" w:cs="Arial"/>
                 <w:sz w:val="24"/>
                 <w:szCs w:val="24"/>
                 <w:lang w:eastAsia="ja-JP"/>
@@ -7155,7 +7313,7 @@
           <w:p>
             <w:pPr>
               <w:rPr>
-                <w:rFonts w:ascii="Arial" w:eastAsiaTheme="minorEastAsia" w:hAnsi="Arial" w:cs="Arial" w:hint="eastAsia"/>
+                <w:rFonts w:ascii="Arial" w:eastAsiaTheme="minorEastAsia" w:hAnsi="Arial" w:cs="Arial"/>
                 <w:sz w:val="24"/>
                 <w:szCs w:val="24"/>
                 <w:lang w:eastAsia="ja-JP"/>
@@ -7180,7 +7338,7 @@
           <w:p>
             <w:pPr>
               <w:rPr>
-                <w:rFonts w:ascii="Arial" w:eastAsiaTheme="minorEastAsia" w:hAnsi="Arial" w:cs="Arial" w:hint="eastAsia"/>
+                <w:rFonts w:ascii="Arial" w:eastAsiaTheme="minorEastAsia" w:hAnsi="Arial" w:cs="Arial"/>
                 <w:sz w:val="24"/>
                 <w:szCs w:val="24"/>
                 <w:lang w:eastAsia="ja-JP"/>
@@ -7206,7 +7364,7 @@
         </w:tabs>
         <w:spacing w:before="120" w:line="240" w:lineRule="auto"/>
         <w:rPr>
-          <w:rFonts w:ascii="Times New Roman" w:hAnsi="Times New Roman" w:cs="Times New Roman" w:hint="eastAsia"/>
+          <w:rFonts w:ascii="Times New Roman" w:hAnsi="Times New Roman" w:cs="Times New Roman"/>
           <w:sz w:val="24"/>
           <w:szCs w:val="24"/>
         </w:rPr>
@@ -7231,7 +7389,7 @@
 </file>
 
 <file path=word/numbering.xml><?xml version="1.0" encoding="utf-8"?>
-<w:numbering xmlns:ve="http://schemas.openxmlformats.org/markup-compatibility/2006" xmlns:o="urn:schemas-microsoft-com:office:office" xmlns:r="http://schemas.openxmlformats.org/officeDocument/2006/relationships" xmlns:m="http://schemas.openxmlformats.org/officeDocument/2006/math" xmlns:v="urn:schemas-microsoft-com:vml" xmlns:wp="http://schemas.openxmlformats.org/drawingml/2006/wordprocessingDrawing" xmlns:w10="urn:schemas-microsoft-com:office:word" xmlns:w="http://schemas.openxmlformats.org/wordprocessingml/2006/main" xmlns:wne="http://schemas.microsoft.com/office/word/2006/wordml">
+<w:numbering xmlns:wpc="http://schemas.microsoft.com/office/word/2010/wordprocessingCanvas" xmlns:mc="http://schemas.openxmlformats.org/markup-compatibility/2006" xmlns:o="urn:schemas-microsoft-com:office:office" xmlns:r="http://schemas.openxmlformats.org/officeDocument/2006/relationships" xmlns:m="http://schemas.openxmlformats.org/officeDocument/2006/math" xmlns:v="urn:schemas-microsoft-com:vml" xmlns:wp14="http://schemas.microsoft.com/office/word/2010/wordprocessingDrawing" xmlns:wp="http://schemas.openxmlformats.org/drawingml/2006/wordprocessingDrawing" xmlns:w10="urn:schemas-microsoft-com:office:word" xmlns:w="http://schemas.openxmlformats.org/wordprocessingml/2006/main" xmlns:w14="http://schemas.microsoft.com/office/word/2010/wordml" xmlns:wpg="http://schemas.microsoft.com/office/word/2010/wordprocessingGroup" xmlns:wpi="http://schemas.microsoft.com/office/word/2010/wordprocessingInk" xmlns:wne="http://schemas.microsoft.com/office/word/2006/wordml" xmlns:wps="http://schemas.microsoft.com/office/word/2010/wordprocessingShape" mc:Ignorable="w14 wp14">
   <w:abstractNum w:abstractNumId="0">
     <w:nsid w:val="08B93F1F"/>
     <w:multiLevelType w:val="hybridMultilevel"/>
@@ -7954,7 +8112,7 @@
 </file>
 
 <file path=word/styles.xml><?xml version="1.0" encoding="utf-8"?>
-<w:styles xmlns:r="http://schemas.openxmlformats.org/officeDocument/2006/relationships" xmlns:w="http://schemas.openxmlformats.org/wordprocessingml/2006/main">
+<w:styles xmlns:mc="http://schemas.openxmlformats.org/markup-compatibility/2006" xmlns:r="http://schemas.openxmlformats.org/officeDocument/2006/relationships" xmlns:w="http://schemas.openxmlformats.org/wordprocessingml/2006/main" xmlns:w14="http://schemas.microsoft.com/office/word/2010/wordml" mc:Ignorable="w14">
   <w:docDefaults>
     <w:rPrDefault>
       <w:rPr>
@@ -8125,7 +8283,6 @@
     <w:uiPriority w:val="99"/>
     <w:semiHidden/>
     <w:unhideWhenUsed/>
-    <w:qFormat/>
     <w:tblPr>
       <w:tblInd w:w="0" w:type="dxa"/>
       <w:tblCellMar>
@@ -8186,6 +8343,196 @@
         <w:right w:w="108" w:type="dxa"/>
       </w:tblCellMar>
     </w:tblPr>
+  </w:style>
+</w:styles>
+</file>
+
+<file path=word/stylesWithEffects.xml><?xml version="1.0" encoding="utf-8"?>
+<w:styles xmlns:wpc="http://schemas.microsoft.com/office/word/2010/wordprocessingCanvas" xmlns:mc="http://schemas.openxmlformats.org/markup-compatibility/2006" xmlns:o="urn:schemas-microsoft-com:office:office" xmlns:r="http://schemas.openxmlformats.org/officeDocument/2006/relationships" xmlns:m="http://schemas.openxmlformats.org/officeDocument/2006/math" xmlns:v="urn:schemas-microsoft-com:vml" xmlns:wp14="http://schemas.microsoft.com/office/word/2010/wordprocessingDrawing" xmlns:wp="http://schemas.openxmlformats.org/drawingml/2006/wordprocessingDrawing" xmlns:w10="urn:schemas-microsoft-com:office:word" xmlns:w="http://schemas.openxmlformats.org/wordprocessingml/2006/main" xmlns:w14="http://schemas.microsoft.com/office/word/2010/wordml" xmlns:wpg="http://schemas.microsoft.com/office/word/2010/wordprocessingGroup" xmlns:wpi="http://schemas.microsoft.com/office/word/2010/wordprocessingInk" xmlns:wne="http://schemas.microsoft.com/office/word/2006/wordml" xmlns:wps="http://schemas.microsoft.com/office/word/2010/wordprocessingShape" mc:Ignorable="w14 wp14">
+  <w:docDefaults>
+    <w:rPrDefault>
+      <w:rPr>
+        <w:rFonts w:asciiTheme="minorHAnsi" w:eastAsiaTheme="minorEastAsia" w:hAnsiTheme="minorHAnsi" w:cstheme="minorBidi"/>
+        <w:sz w:val="22"/>
+        <w:szCs w:val="22"/>
+        <w:lang w:val="en-US" w:eastAsia="en-US" w:bidi="ar-SA"/>
+      </w:rPr>
+    </w:rPrDefault>
+    <w:pPrDefault>
+      <w:pPr>
+        <w:spacing w:after="200" w:line="276" w:lineRule="auto"/>
+      </w:pPr>
+    </w:pPrDefault>
+  </w:docDefaults>
+  <w:latentStyles w:defLockedState="0" w:defUIPriority="99" w:defSemiHidden="1" w:defUnhideWhenUsed="1" w:defQFormat="0" w:count="267">
+    <w:lsdException w:name="Normal" w:semiHidden="0" w:uiPriority="0" w:unhideWhenUsed="0" w:qFormat="1"/>
+    <w:lsdException w:name="heading 1" w:semiHidden="0" w:uiPriority="9" w:unhideWhenUsed="0" w:qFormat="1"/>
+    <w:lsdException w:name="heading 2" w:uiPriority="9" w:qFormat="1"/>
+    <w:lsdException w:name="heading 3" w:uiPriority="9" w:qFormat="1"/>
+    <w:lsdException w:name="heading 4" w:uiPriority="9" w:qFormat="1"/>
+    <w:lsdException w:name="heading 5" w:uiPriority="9" w:qFormat="1"/>
+    <w:lsdException w:name="heading 6" w:uiPriority="9" w:qFormat="1"/>
+    <w:lsdException w:name="heading 7" w:uiPriority="9" w:qFormat="1"/>
+    <w:lsdException w:name="heading 8" w:uiPriority="9" w:qFormat="1"/>
+    <w:lsdException w:name="heading 9" w:uiPriority="9" w:qFormat="1"/>
+    <w:lsdException w:name="toc 1" w:uiPriority="39"/>
+    <w:lsdException w:name="toc 2" w:uiPriority="39"/>
+    <w:lsdException w:name="toc 3" w:uiPriority="39"/>
+    <w:lsdException w:name="toc 4" w:uiPriority="39"/>
+    <w:lsdException w:name="toc 5" w:uiPriority="39"/>
+    <w:lsdException w:name="toc 6" w:uiPriority="39"/>
+    <w:lsdException w:name="toc 7" w:uiPriority="39"/>
+    <w:lsdException w:name="toc 8" w:uiPriority="39"/>
+    <w:lsdException w:name="toc 9" w:uiPriority="39"/>
+    <w:lsdException w:name="caption" w:uiPriority="35" w:qFormat="1"/>
+    <w:lsdException w:name="Title" w:semiHidden="0" w:uiPriority="10" w:unhideWhenUsed="0" w:qFormat="1"/>
+    <w:lsdException w:name="Default Paragraph Font" w:uiPriority="1"/>
+    <w:lsdException w:name="Subtitle" w:semiHidden="0" w:uiPriority="11" w:unhideWhenUsed="0" w:qFormat="1"/>
+    <w:lsdException w:name="Strong" w:semiHidden="0" w:uiPriority="22" w:unhideWhenUsed="0" w:qFormat="1"/>
+    <w:lsdException w:name="Emphasis" w:semiHidden="0" w:uiPriority="20" w:unhideWhenUsed="0" w:qFormat="1"/>
+    <w:lsdException w:name="Table Grid" w:semiHidden="0" w:uiPriority="59" w:unhideWhenUsed="0"/>
+    <w:lsdException w:name="Placeholder Text" w:unhideWhenUsed="0"/>
+    <w:lsdException w:name="No Spacing" w:semiHidden="0" w:uiPriority="1" w:unhideWhenUsed="0" w:qFormat="1"/>
+    <w:lsdException w:name="Light Shading" w:semiHidden="0" w:uiPriority="60" w:unhideWhenUsed="0"/>
+    <w:lsdException w:name="Light List" w:semiHidden="0" w:uiPriority="61" w:unhideWhenUsed="0"/>
+    <w:lsdException w:name="Light Grid" w:semiHidden="0" w:uiPriority="62" w:unhideWhenUsed="0"/>
+    <w:lsdException w:name="Medium Shading 1" w:semiHidden="0" w:uiPriority="63" w:unhideWhenUsed="0"/>
+    <w:lsdException w:name="Medium Shading 2" w:semiHidden="0" w:uiPriority="64" w:unhideWhenUsed="0"/>
+    <w:lsdException w:name="Medium List 1" w:semiHidden="0" w:uiPriority="65" w:unhideWhenUsed="0"/>
+    <w:lsdException w:name="Medium List 2" w:semiHidden="0" w:uiPriority="66" w:unhideWhenUsed="0"/>
+    <w:lsdException w:name="Medium Grid 1" w:semiHidden="0" w:uiPriority="67" w:unhideWhenUsed="0"/>
+    <w:lsdException w:name="Medium Grid 2" w:semiHidden="0" w:uiPriority="68" w:unhideWhenUsed="0"/>
+    <w:lsdException w:name="Medium Grid 3" w:semiHidden="0" w:uiPriority="69" w:unhideWhenUsed="0"/>
+    <w:lsdException w:name="Dark List" w:semiHidden="0" w:uiPriority="70" w:unhideWhenUsed="0"/>
+    <w:lsdException w:name="Colorful Shading" w:semiHidden="0" w:uiPriority="71" w:unhideWhenUsed="0"/>
+    <w:lsdException w:name="Colorful List" w:semiHidden="0" w:uiPriority="72" w:unhideWhenUsed="0"/>
+    <w:lsdException w:name="Colorful Grid" w:semiHidden="0" w:uiPriority="73" w:unhideWhenUsed="0"/>
+    <w:lsdException w:name="Light Shading Accent 1" w:semiHidden="0" w:uiPriority="60" w:unhideWhenUsed="0"/>
+    <w:lsdException w:name="Light List Accent 1" w:semiHidden="0" w:uiPriority="61" w:unhideWhenUsed="0"/>
+    <w:lsdException w:name="Light Grid Accent 1" w:semiHidden="0" w:uiPriority="62" w:unhideWhenUsed="0"/>
+    <w:lsdException w:name="Medium Shading 1 Accent 1" w:semiHidden="0" w:uiPriority="63" w:unhideWhenUsed="0"/>
+    <w:lsdException w:name="Medium Shading 2 Accent 1" w:semiHidden="0" w:uiPriority="64" w:unhideWhenUsed="0"/>
+    <w:lsdException w:name="Medium List 1 Accent 1" w:semiHidden="0" w:uiPriority="65" w:unhideWhenUsed="0"/>
+    <w:lsdException w:name="Revision" w:unhideWhenUsed="0"/>
+    <w:lsdException w:name="List Paragraph" w:semiHidden="0" w:uiPriority="34" w:unhideWhenUsed="0" w:qFormat="1"/>
+    <w:lsdException w:name="Quote" w:semiHidden="0" w:uiPriority="29" w:unhideWhenUsed="0" w:qFormat="1"/>
+    <w:lsdException w:name="Intense Quote" w:semiHidden="0" w:uiPriority="30" w:unhideWhenUsed="0" w:qFormat="1"/>
+    <w:lsdException w:name="Medium List 2 Accent 1" w:semiHidden="0" w:uiPriority="66" w:unhideWhenUsed="0"/>
+    <w:lsdException w:name="Medium Grid 1 Accent 1" w:semiHidden="0" w:uiPriority="67" w:unhideWhenUsed="0"/>
+    <w:lsdException w:name="Medium Grid 2 Accent 1" w:semiHidden="0" w:uiPriority="68" w:unhideWhenUsed="0"/>
+    <w:lsdException w:name="Medium Grid 3 Accent 1" w:semiHidden="0" w:uiPriority="69" w:unhideWhenUsed="0"/>
+    <w:lsdException w:name="Dark List Accent 1" w:semiHidden="0" w:uiPriority="70" w:unhideWhenUsed="0"/>
+    <w:lsdException w:name="Colorful Shading Accent 1" w:semiHidden="0" w:uiPriority="71" w:unhideWhenUsed="0"/>
+    <w:lsdException w:name="Colorful List Accent 1" w:semiHidden="0" w:uiPriority="72" w:unhideWhenUsed="0"/>
+    <w:lsdException w:name="Colorful Grid Accent 1" w:semiHidden="0" w:uiPriority="73" w:unhideWhenUsed="0"/>
+    <w:lsdException w:name="Light Shading Accent 2" w:semiHidden="0" w:uiPriority="60" w:unhideWhenUsed="0"/>
+    <w:lsdException w:name="Light List Accent 2" w:semiHidden="0" w:uiPriority="61" w:unhideWhenUsed="0"/>
+    <w:lsdException w:name="Light Grid Accent 2" w:semiHidden="0" w:uiPriority="62" w:unhideWhenUsed="0"/>
+    <w:lsdException w:name="Medium Shading 1 Accent 2" w:semiHidden="0" w:uiPriority="63" w:unhideWhenUsed="0"/>
+    <w:lsdException w:name="Medium Shading 2 Accent 2" w:semiHidden="0" w:uiPriority="64" w:unhideWhenUsed="0"/>
+    <w:lsdException w:name="Medium List 1 Accent 2" w:semiHidden="0" w:uiPriority="65" w:unhideWhenUsed="0"/>
+    <w:lsdException w:name="Medium List 2 Accent 2" w:semiHidden="0" w:uiPriority="66" w:unhideWhenUsed="0"/>
+    <w:lsdException w:name="Medium Grid 1 Accent 2" w:semiHidden="0" w:uiPriority="67" w:unhideWhenUsed="0"/>
+    <w:lsdException w:name="Medium Grid 2 Accent 2" w:semiHidden="0" w:uiPriority="68" w:unhideWhenUsed="0"/>
+    <w:lsdException w:name="Medium Grid 3 Accent 2" w:semiHidden="0" w:uiPriority="69" w:unhideWhenUsed="0"/>
+    <w:lsdException w:name="Dark List Accent 2" w:semiHidden="0" w:uiPriority="70" w:unhideWhenUsed="0"/>
+    <w:lsdException w:name="Colorful Shading Accent 2" w:semiHidden="0" w:uiPriority="71" w:unhideWhenUsed="0"/>
+    <w:lsdException w:name="Colorful List Accent 2" w:semiHidden="0" w:uiPriority="72" w:unhideWhenUsed="0"/>
+    <w:lsdException w:name="Colorful Grid Accent 2" w:semiHidden="0" w:uiPriority="73" w:unhideWhenUsed="0"/>
+    <w:lsdException w:name="Light Shading Accent 3" w:semiHidden="0" w:uiPriority="60" w:unhideWhenUsed="0"/>
+    <w:lsdException w:name="Light List Accent 3" w:semiHidden="0" w:uiPriority="61" w:unhideWhenUsed="0"/>
+    <w:lsdException w:name="Light Grid Accent 3" w:semiHidden="0" w:uiPriority="62" w:unhideWhenUsed="0"/>
+    <w:lsdException w:name="Medium Shading 1 Accent 3" w:semiHidden="0" w:uiPriority="63" w:unhideWhenUsed="0"/>
+    <w:lsdException w:name="Medium Shading 2 Accent 3" w:semiHidden="0" w:uiPriority="64" w:unhideWhenUsed="0"/>
+    <w:lsdException w:name="Medium List 1 Accent 3" w:semiHidden="0" w:uiPriority="65" w:unhideWhenUsed="0"/>
+    <w:lsdException w:name="Medium List 2 Accent 3" w:semiHidden="0" w:uiPriority="66" w:unhideWhenUsed="0"/>
+    <w:lsdException w:name="Medium Grid 1 Accent 3" w:semiHidden="0" w:uiPriority="67" w:unhideWhenUsed="0"/>
+    <w:lsdException w:name="Medium Grid 2 Accent 3" w:semiHidden="0" w:uiPriority="68" w:unhideWhenUsed="0"/>
+    <w:lsdException w:name="Medium Grid 3 Accent 3" w:semiHidden="0" w:uiPriority="69" w:unhideWhenUsed="0"/>
+    <w:lsdException w:name="Dark List Accent 3" w:semiHidden="0" w:uiPriority="70" w:unhideWhenUsed="0"/>
+    <w:lsdException w:name="Colorful Shading Accent 3" w:semiHidden="0" w:uiPriority="71" w:unhideWhenUsed="0"/>
+    <w:lsdException w:name="Colorful List Accent 3" w:semiHidden="0" w:uiPriority="72" w:unhideWhenUsed="0"/>
+    <w:lsdException w:name="Colorful Grid Accent 3" w:semiHidden="0" w:uiPriority="73" w:unhideWhenUsed="0"/>
+    <w:lsdException w:name="Light Shading Accent 4" w:semiHidden="0" w:uiPriority="60" w:unhideWhenUsed="0"/>
+    <w:lsdException w:name="Light List Accent 4" w:semiHidden="0" w:uiPriority="61" w:unhideWhenUsed="0"/>
+    <w:lsdException w:name="Light Grid Accent 4" w:semiHidden="0" w:uiPriority="62" w:unhideWhenUsed="0"/>
+    <w:lsdException w:name="Medium Shading 1 Accent 4" w:semiHidden="0" w:uiPriority="63" w:unhideWhenUsed="0"/>
+    <w:lsdException w:name="Medium Shading 2 Accent 4" w:semiHidden="0" w:uiPriority="64" w:unhideWhenUsed="0"/>
+    <w:lsdException w:name="Medium List 1 Accent 4" w:semiHidden="0" w:uiPriority="65" w:unhideWhenUsed="0"/>
+    <w:lsdException w:name="Medium List 2 Accent 4" w:semiHidden="0" w:uiPriority="66" w:unhideWhenUsed="0"/>
+    <w:lsdException w:name="Medium Grid 1 Accent 4" w:semiHidden="0" w:uiPriority="67" w:unhideWhenUsed="0"/>
+    <w:lsdException w:name="Medium Grid 2 Accent 4" w:semiHidden="0" w:uiPriority="68" w:unhideWhenUsed="0"/>
+    <w:lsdException w:name="Medium Grid 3 Accent 4" w:semiHidden="0" w:uiPriority="69" w:unhideWhenUsed="0"/>
+    <w:lsdException w:name="Dark List Accent 4" w:semiHidden="0" w:uiPriority="70" w:unhideWhenUsed="0"/>
+    <w:lsdException w:name="Colorful Shading Accent 4" w:semiHidden="0" w:uiPriority="71" w:unhideWhenUsed="0"/>
+    <w:lsdException w:name="Colorful List Accent 4" w:semiHidden="0" w:uiPriority="72" w:unhideWhenUsed="0"/>
+    <w:lsdException w:name="Colorful Grid Accent 4" w:semiHidden="0" w:uiPriority="73" w:unhideWhenUsed="0"/>
+    <w:lsdException w:name="Light Shading Accent 5" w:semiHidden="0" w:uiPriority="60" w:unhideWhenUsed="0"/>
+    <w:lsdException w:name="Light List Accent 5" w:semiHidden="0" w:uiPriority="61" w:unhideWhenUsed="0"/>
+    <w:lsdException w:name="Light Grid Accent 5" w:semiHidden="0" w:uiPriority="62" w:unhideWhenUsed="0"/>
+    <w:lsdException w:name="Medium Shading 1 Accent 5" w:semiHidden="0" w:uiPriority="63" w:unhideWhenUsed="0"/>
+    <w:lsdException w:name="Medium Shading 2 Accent 5" w:semiHidden="0" w:uiPriority="64" w:unhideWhenUsed="0"/>
+    <w:lsdException w:name="Medium List 1 Accent 5" w:semiHidden="0" w:uiPriority="65" w:unhideWhenUsed="0"/>
+    <w:lsdException w:name="Medium List 2 Accent 5" w:semiHidden="0" w:uiPriority="66" w:unhideWhenUsed="0"/>
+    <w:lsdException w:name="Medium Grid 1 Accent 5" w:semiHidden="0" w:uiPriority="67" w:unhideWhenUsed="0"/>
+    <w:lsdException w:name="Medium Grid 2 Accent 5" w:semiHidden="0" w:uiPriority="68" w:unhideWhenUsed="0"/>
+    <w:lsdException w:name="Medium Grid 3 Accent 5" w:semiHidden="0" w:uiPriority="69" w:unhideWhenUsed="0"/>
+    <w:lsdException w:name="Dark List Accent 5" w:semiHidden="0" w:uiPriority="70" w:unhideWhenUsed="0"/>
+    <w:lsdException w:name="Colorful Shading Accent 5" w:semiHidden="0" w:uiPriority="71" w:unhideWhenUsed="0"/>
+    <w:lsdException w:name="Colorful List Accent 5" w:semiHidden="0" w:uiPriority="72" w:unhideWhenUsed="0"/>
+    <w:lsdException w:name="Colorful Grid Accent 5" w:semiHidden="0" w:uiPriority="73" w:unhideWhenUsed="0"/>
+    <w:lsdException w:name="Light Shading Accent 6" w:semiHidden="0" w:uiPriority="60" w:unhideWhenUsed="0"/>
+    <w:lsdException w:name="Light List Accent 6" w:semiHidden="0" w:uiPriority="61" w:unhideWhenUsed="0"/>
+    <w:lsdException w:name="Light Grid Accent 6" w:semiHidden="0" w:uiPriority="62" w:unhideWhenUsed="0"/>
+    <w:lsdException w:name="Medium Shading 1 Accent 6" w:semiHidden="0" w:uiPriority="63" w:unhideWhenUsed="0"/>
+    <w:lsdException w:name="Medium Shading 2 Accent 6" w:semiHidden="0" w:uiPriority="64" w:unhideWhenUsed="0"/>
+    <w:lsdException w:name="Medium List 1 Accent 6" w:semiHidden="0" w:uiPriority="65" w:unhideWhenUsed="0"/>
+    <w:lsdException w:name="Medium List 2 Accent 6" w:semiHidden="0" w:uiPriority="66" w:unhideWhenUsed="0"/>
+    <w:lsdException w:name="Medium Grid 1 Accent 6" w:semiHidden="0" w:uiPriority="67" w:unhideWhenUsed="0"/>
+    <w:lsdException w:name="Medium Grid 2 Accent 6" w:semiHidden="0" w:uiPriority="68" w:unhideWhenUsed="0"/>
+    <w:lsdException w:name="Medium Grid 3 Accent 6" w:semiHidden="0" w:uiPriority="69" w:unhideWhenUsed="0"/>
+    <w:lsdException w:name="Dark List Accent 6" w:semiHidden="0" w:uiPriority="70" w:unhideWhenUsed="0"/>
+    <w:lsdException w:name="Colorful Shading Accent 6" w:semiHidden="0" w:uiPriority="71" w:unhideWhenUsed="0"/>
+    <w:lsdException w:name="Colorful List Accent 6" w:semiHidden="0" w:uiPriority="72" w:unhideWhenUsed="0"/>
+    <w:lsdException w:name="Colorful Grid Accent 6" w:semiHidden="0" w:uiPriority="73" w:unhideWhenUsed="0"/>
+    <w:lsdException w:name="Subtle Emphasis" w:semiHidden="0" w:uiPriority="19" w:unhideWhenUsed="0" w:qFormat="1"/>
+    <w:lsdException w:name="Intense Emphasis" w:semiHidden="0" w:uiPriority="21" w:unhideWhenUsed="0" w:qFormat="1"/>
+    <w:lsdException w:name="Subtle Reference" w:semiHidden="0" w:uiPriority="31" w:unhideWhenUsed="0" w:qFormat="1"/>
+    <w:lsdException w:name="Intense Reference" w:semiHidden="0" w:uiPriority="32" w:unhideWhenUsed="0" w:qFormat="1"/>
+    <w:lsdException w:name="Book Title" w:semiHidden="0" w:uiPriority="33" w:unhideWhenUsed="0" w:qFormat="1"/>
+    <w:lsdException w:name="Bibliography" w:uiPriority="37"/>
+    <w:lsdException w:name="TOC Heading" w:uiPriority="39" w:qFormat="1"/>
+  </w:latentStyles>
+  <w:style w:type="paragraph" w:default="1" w:styleId="Normal">
+    <w:name w:val="Normal"/>
+    <w:qFormat/>
+  </w:style>
+  <w:style w:type="character" w:default="1" w:styleId="DefaultParagraphFont">
+    <w:name w:val="Default Paragraph Font"/>
+    <w:uiPriority w:val="1"/>
+    <w:semiHidden/>
+    <w:unhideWhenUsed/>
+  </w:style>
+  <w:style w:type="table" w:default="1" w:styleId="TableNormal">
+    <w:name w:val="Normal Table"/>
+    <w:uiPriority w:val="99"/>
+    <w:semiHidden/>
+    <w:unhideWhenUsed/>
+    <w:tblPr>
+      <w:tblInd w:w="0" w:type="dxa"/>
+      <w:tblCellMar>
+        <w:top w:w="0" w:type="dxa"/>
+        <w:left w:w="108" w:type="dxa"/>
+        <w:bottom w:w="0" w:type="dxa"/>
+        <w:right w:w="108" w:type="dxa"/>
+      </w:tblCellMar>
+    </w:tblPr>
+  </w:style>
+  <w:style w:type="numbering" w:default="1" w:styleId="NoList">
+    <w:name w:val="No List"/>
+    <w:uiPriority w:val="99"/>
+    <w:semiHidden/>
+    <w:unhideWhenUsed/>
   </w:style>
 </w:styles>
 </file>
@@ -8478,7 +8825,7 @@
 </file>
 
 <file path=customXml/itemProps1.xml><?xml version="1.0" encoding="utf-8"?>
-<ds:datastoreItem xmlns:ds="http://schemas.openxmlformats.org/officeDocument/2006/customXml" ds:itemID="{C17B11EF-7B12-4954-9C1F-1FFA3CB3A250}">
+<ds:datastoreItem xmlns:ds="http://schemas.openxmlformats.org/officeDocument/2006/customXml" ds:itemID="{94C6DD39-0687-41B9-BADE-D8EF0FD50E95}">
   <ds:schemaRefs>
     <ds:schemaRef ds:uri="http://schemas.openxmlformats.org/officeDocument/2006/bibliography"/>
   </ds:schemaRefs>

</xml_diff>